<commit_message>
Research is almost complete........
</commit_message>
<xml_diff>
--- a/Proff_Skills/Rapport/Veiligheidsprincipes_FO_ZWB.docx
+++ b/Proff_Skills/Rapport/Veiligheidsprincipes_FO_ZWB.docx
@@ -1030,6 +1030,47 @@
               </w:rPr>
               <w:t xml:space="preserve"> </w:t>
             </w:r>
+            <w:r>
+              <w:rPr>
+                <w:rFonts w:ascii="Arial" w:eastAsia="Times New Roman" w:hAnsi="Arial" w:cs="Arial"/>
+                <w:b/>
+                <w:bCs/>
+                <w:color w:val="FFFFFF" w:themeColor="background1"/>
+                <w:kern w:val="32"/>
+                <w:sz w:val="24"/>
+                <w:szCs w:val="24"/>
+                <w:lang w:eastAsia="nl-NL"/>
+              </w:rPr>
+              <w:t xml:space="preserve">en </w:t>
+            </w:r>
+          </w:p>
+          <w:p>
+            <w:pPr>
+              <w:jc w:val="center"/>
+              <w:rPr>
+                <w:rFonts w:ascii="Arial" w:eastAsia="Times New Roman" w:hAnsi="Arial" w:cs="Arial"/>
+                <w:b/>
+                <w:bCs/>
+                <w:color w:val="FFFFFF" w:themeColor="background1"/>
+                <w:kern w:val="32"/>
+                <w:sz w:val="24"/>
+                <w:szCs w:val="24"/>
+                <w:lang w:eastAsia="nl-NL"/>
+              </w:rPr>
+            </w:pPr>
+            <w:r>
+              <w:rPr>
+                <w:rFonts w:ascii="Arial" w:eastAsia="Times New Roman" w:hAnsi="Arial" w:cs="Arial"/>
+                <w:b/>
+                <w:bCs/>
+                <w:color w:val="FFFFFF" w:themeColor="background1"/>
+                <w:kern w:val="32"/>
+                <w:sz w:val="24"/>
+                <w:szCs w:val="24"/>
+                <w:lang w:eastAsia="nl-NL"/>
+              </w:rPr>
+              <w:t>Nikolai Lieshout</w:t>
+            </w:r>
           </w:p>
           <w:p>
             <w:pPr>
@@ -1897,7 +1938,13 @@
               <w:rPr>
                 <w:rFonts w:ascii="Arial" w:hAnsi="Arial" w:cs="Arial"/>
               </w:rPr>
-              <w:t>24 feb 2024</w:t>
+              <w:t>9 maart</w:t>
+            </w:r>
+            <w:r>
+              <w:rPr>
+                <w:rFonts w:ascii="Arial" w:hAnsi="Arial" w:cs="Arial"/>
+              </w:rPr>
+              <w:t xml:space="preserve"> 2024</w:t>
             </w:r>
           </w:p>
         </w:tc>
@@ -7134,22 +7181,6 @@
     </w:p>
     <w:p>
       <w:pPr>
-        <w:rPr>
-          <w:rFonts w:ascii="Arial" w:hAnsi="Arial" w:cs="Arial"/>
-          <w:sz w:val="22"/>
-        </w:rPr>
-      </w:pPr>
-    </w:p>
-    <w:p>
-      <w:pPr>
-        <w:rPr>
-          <w:rFonts w:ascii="Arial" w:hAnsi="Arial" w:cs="Arial"/>
-          <w:sz w:val="22"/>
-        </w:rPr>
-      </w:pPr>
-    </w:p>
-    <w:p>
-      <w:pPr>
         <w:pStyle w:val="Kop1"/>
         <w:rPr>
           <w:rFonts w:ascii="Arial" w:hAnsi="Arial" w:cs="Arial"/>
@@ -7162,6 +7193,7 @@
           <w:bCs/>
           <w:lang w:eastAsia="nl-NL"/>
         </w:rPr>
+        <w:lastRenderedPageBreak/>
         <w:t>Situatieschets en Probleemstelling</w:t>
       </w:r>
       <w:bookmarkEnd w:id="12"/>
@@ -7244,7 +7276,35 @@
           <w:rFonts w:ascii="Arial" w:hAnsi="Arial" w:cs="Arial"/>
           <w:sz w:val="22"/>
         </w:rPr>
-        <w:t xml:space="preserve"> een vrachtauto gedrukt, sloeg vervolgens enkele keren over de kop en werd daarna aangereden door een derde personenauto. Door de impact ontstond brand in de EV. Alle vier de inzittenden kwamen bij dit ongeval om het leven en bevonden zich nog in het voertuig bij aanvang van het forensisch onderzoek.</w:t>
+        <w:t xml:space="preserve"> een vrachtauto gedrukt, sloeg vervolgens enkele keren over de kop en werd daarna aangereden door een derde personenauto. Door </w:t>
+      </w:r>
+      <w:r>
+        <w:rPr>
+          <w:rFonts w:ascii="Arial" w:hAnsi="Arial" w:cs="Arial"/>
+          <w:sz w:val="22"/>
+        </w:rPr>
+        <w:t>beschadigingen aan de accu door de</w:t>
+      </w:r>
+      <w:r>
+        <w:rPr>
+          <w:rFonts w:ascii="Arial" w:hAnsi="Arial" w:cs="Arial"/>
+          <w:sz w:val="22"/>
+        </w:rPr>
+        <w:t xml:space="preserve"> </w:t>
+      </w:r>
+      <w:r>
+        <w:rPr>
+          <w:rFonts w:ascii="Arial" w:hAnsi="Arial" w:cs="Arial"/>
+          <w:sz w:val="22"/>
+        </w:rPr>
+        <w:t>botsing,</w:t>
+      </w:r>
+      <w:r>
+        <w:rPr>
+          <w:rFonts w:ascii="Arial" w:hAnsi="Arial" w:cs="Arial"/>
+          <w:sz w:val="22"/>
+        </w:rPr>
+        <w:t xml:space="preserve"> ontstond brand in de EV. Alle vier de inzittenden kwamen bij dit ongeval om het leven en bevonden zich nog in het voertuig bij aanvang van het forensisch onderzoek.</w:t>
       </w:r>
     </w:p>
     <w:p>
@@ -7418,7 +7478,37 @@
           <w:rFonts w:ascii="Arial" w:hAnsi="Arial" w:cs="Arial"/>
           <w:sz w:val="22"/>
         </w:rPr>
-        <w:t xml:space="preserve"> over een witte overall, een FFP3-masker, een veiligheidsbril en dubbele nitril handschoenen.</w:t>
+        <w:t xml:space="preserve"> over een witte overall, een FFP3-masker</w:t>
+      </w:r>
+      <w:r>
+        <w:rPr>
+          <w:rStyle w:val="Voetnootmarkering"/>
+          <w:rFonts w:ascii="Arial" w:hAnsi="Arial" w:cs="Arial"/>
+          <w:sz w:val="22"/>
+        </w:rPr>
+        <w:footnoteReference w:id="1"/>
+      </w:r>
+      <w:r>
+        <w:rPr>
+          <w:rFonts w:ascii="Arial" w:hAnsi="Arial" w:cs="Arial"/>
+          <w:sz w:val="22"/>
+        </w:rPr>
+        <w:t>, een veiligheidsbril en dubbele nitril handschoenen</w:t>
+      </w:r>
+      <w:r>
+        <w:rPr>
+          <w:rStyle w:val="Voetnootmarkering"/>
+          <w:rFonts w:ascii="Arial" w:hAnsi="Arial" w:cs="Arial"/>
+          <w:sz w:val="22"/>
+        </w:rPr>
+        <w:footnoteReference w:id="2"/>
+      </w:r>
+      <w:r>
+        <w:rPr>
+          <w:rFonts w:ascii="Arial" w:hAnsi="Arial" w:cs="Arial"/>
+          <w:sz w:val="22"/>
+        </w:rPr>
+        <w:t>.</w:t>
       </w:r>
     </w:p>
     <w:p>
@@ -7582,12 +7672,40 @@
           <w:szCs w:val="24"/>
         </w:rPr>
       </w:pPr>
-      <w:r>
+    </w:p>
+    <w:p>
+      <w:pPr>
         <w:rPr>
           <w:rFonts w:ascii="Arial" w:hAnsi="Arial" w:cs="Arial"/>
           <w:sz w:val="22"/>
           <w:szCs w:val="24"/>
         </w:rPr>
+      </w:pPr>
+    </w:p>
+    <w:p>
+      <w:pPr>
+        <w:rPr>
+          <w:rFonts w:ascii="Arial" w:hAnsi="Arial" w:cs="Arial"/>
+          <w:sz w:val="22"/>
+          <w:szCs w:val="24"/>
+        </w:rPr>
+      </w:pPr>
+    </w:p>
+    <w:p>
+      <w:pPr>
+        <w:rPr>
+          <w:rFonts w:ascii="Arial" w:hAnsi="Arial" w:cs="Arial"/>
+          <w:sz w:val="22"/>
+          <w:szCs w:val="24"/>
+        </w:rPr>
+      </w:pPr>
+      <w:r>
+        <w:rPr>
+          <w:rFonts w:ascii="Arial" w:hAnsi="Arial" w:cs="Arial"/>
+          <w:sz w:val="22"/>
+          <w:szCs w:val="24"/>
+        </w:rPr>
+        <w:lastRenderedPageBreak/>
         <w:t>Tijdens het forensisch onderzoek</w:t>
       </w:r>
       <w:r>
@@ -7706,7 +7824,6 @@
           <w:sz w:val="22"/>
           <w:szCs w:val="24"/>
         </w:rPr>
-        <w:lastRenderedPageBreak/>
         <w:t>Veiligheidsrisico’s FO-medewerkers</w:t>
       </w:r>
     </w:p>
@@ -8113,7 +8230,39 @@
           <w:sz w:val="22"/>
           <w:szCs w:val="24"/>
         </w:rPr>
-        <w:t>) na een brand. De aanleiding hiervoor is een dodelijk ongeval waarbij een elektrische auto betrokken was en in brand vloog. Tijdens het forensisch onderzoek werd duidelijk dat er geen duidelijke protocollen bestonden voor het bergen van slachtoffers uit een uitgebrand EV. Bovendien bleken FO-medewerkers niet te beschikken over de juiste persoonlijke beschermingsmiddelen (</w:t>
+        <w:t xml:space="preserve">) na een brand. De aanleiding hiervoor is een dodelijk ongeval waarbij een elektrische auto betrokken was en </w:t>
+      </w:r>
+      <w:r>
+        <w:rPr>
+          <w:rFonts w:ascii="Arial" w:hAnsi="Arial" w:cs="Arial"/>
+          <w:sz w:val="22"/>
+          <w:szCs w:val="24"/>
+        </w:rPr>
+        <w:t>uitbrandde</w:t>
+      </w:r>
+      <w:r>
+        <w:rPr>
+          <w:rFonts w:ascii="Arial" w:hAnsi="Arial" w:cs="Arial"/>
+          <w:sz w:val="22"/>
+          <w:szCs w:val="24"/>
+        </w:rPr>
+        <w:t>. Tijdens het forensisch onderzoek werd duidelijk dat er geen duidelijke protocollen bestonden voor het bergen van slachtoffers uit een uitgebrand EV. Bovendien bleken FO-medewerkers niet te beschikken</w:t>
+      </w:r>
+      <w:r>
+        <w:rPr>
+          <w:rFonts w:ascii="Arial" w:hAnsi="Arial" w:cs="Arial"/>
+          <w:sz w:val="22"/>
+          <w:szCs w:val="24"/>
+        </w:rPr>
+        <w:t xml:space="preserve"> te hebben</w:t>
+      </w:r>
+      <w:r>
+        <w:rPr>
+          <w:rFonts w:ascii="Arial" w:hAnsi="Arial" w:cs="Arial"/>
+          <w:sz w:val="22"/>
+          <w:szCs w:val="24"/>
+        </w:rPr>
+        <w:t xml:space="preserve"> over de juiste persoonlijke beschermingsmiddelen (</w:t>
       </w:r>
       <w:proofErr w:type="spellStart"/>
       <w:r>
@@ -8151,78 +8300,6 @@
       </w:r>
     </w:p>
     <w:p/>
-    <w:p>
-      <w:pPr>
-        <w:jc w:val="left"/>
-        <w:rPr>
-          <w:rFonts w:ascii="Arial" w:hAnsi="Arial" w:cs="Arial"/>
-        </w:rPr>
-      </w:pPr>
-    </w:p>
-    <w:p>
-      <w:pPr>
-        <w:jc w:val="left"/>
-        <w:rPr>
-          <w:rFonts w:ascii="Arial" w:hAnsi="Arial" w:cs="Arial"/>
-        </w:rPr>
-      </w:pPr>
-    </w:p>
-    <w:p>
-      <w:pPr>
-        <w:jc w:val="left"/>
-        <w:rPr>
-          <w:rFonts w:ascii="Arial" w:hAnsi="Arial" w:cs="Arial"/>
-        </w:rPr>
-      </w:pPr>
-    </w:p>
-    <w:p>
-      <w:pPr>
-        <w:jc w:val="left"/>
-        <w:rPr>
-          <w:rFonts w:ascii="Arial" w:hAnsi="Arial" w:cs="Arial"/>
-        </w:rPr>
-      </w:pPr>
-    </w:p>
-    <w:p>
-      <w:pPr>
-        <w:jc w:val="left"/>
-        <w:rPr>
-          <w:rFonts w:ascii="Arial" w:hAnsi="Arial" w:cs="Arial"/>
-        </w:rPr>
-      </w:pPr>
-    </w:p>
-    <w:p>
-      <w:pPr>
-        <w:jc w:val="left"/>
-        <w:rPr>
-          <w:rFonts w:ascii="Arial" w:hAnsi="Arial" w:cs="Arial"/>
-        </w:rPr>
-      </w:pPr>
-    </w:p>
-    <w:p>
-      <w:pPr>
-        <w:jc w:val="left"/>
-        <w:rPr>
-          <w:rFonts w:ascii="Arial" w:hAnsi="Arial" w:cs="Arial"/>
-        </w:rPr>
-      </w:pPr>
-    </w:p>
-    <w:p>
-      <w:pPr>
-        <w:jc w:val="left"/>
-        <w:rPr>
-          <w:rFonts w:ascii="Arial" w:hAnsi="Arial" w:cs="Arial"/>
-        </w:rPr>
-      </w:pPr>
-    </w:p>
-    <w:p>
-      <w:pPr>
-        <w:jc w:val="left"/>
-        <w:rPr>
-          <w:rFonts w:ascii="Arial" w:hAnsi="Arial" w:cs="Arial"/>
-        </w:rPr>
-      </w:pPr>
-    </w:p>
     <w:p>
       <w:pPr>
         <w:jc w:val="left"/>
@@ -8367,6 +8444,7 @@
           <w:bCs/>
           <w:lang w:eastAsia="nl-NL"/>
         </w:rPr>
+        <w:lastRenderedPageBreak/>
         <w:t>Wat zijn de risico’s en de gevaren</w:t>
       </w:r>
       <w:r>
@@ -8902,14 +8980,27 @@
       <w:r>
         <w:t xml:space="preserve">Figuur </w:t>
       </w:r>
-      <w:fldSimple w:instr=" SEQ Figuur \* ARABIC ">
-        <w:r>
-          <w:rPr>
-            <w:noProof/>
-          </w:rPr>
-          <w:t>1</w:t>
-        </w:r>
-      </w:fldSimple>
+      <w:r>
+        <w:fldChar w:fldCharType="begin"/>
+      </w:r>
+      <w:r>
+        <w:instrText xml:space="preserve"> SEQ Figuur \* ARABIC </w:instrText>
+      </w:r>
+      <w:r>
+        <w:fldChar w:fldCharType="separate"/>
+      </w:r>
+      <w:r>
+        <w:rPr>
+          <w:noProof/>
+        </w:rPr>
+        <w:t>1</w:t>
+      </w:r>
+      <w:r>
+        <w:rPr>
+          <w:noProof/>
+        </w:rPr>
+        <w:fldChar w:fldCharType="end"/>
+      </w:r>
       <w:r>
         <w:t xml:space="preserve">: </w:t>
       </w:r>
@@ -8988,7 +9079,7 @@
           <w:szCs w:val="24"/>
           <w:lang w:eastAsia="nl-NL"/>
         </w:rPr>
-        <w:t>n enkele kathode en anode (zie figuur 1).</w:t>
+        <w:t xml:space="preserve">n enkele kathode en anode (zie </w:t>
       </w:r>
       <w:r>
         <w:rPr>
@@ -8997,7 +9088,7 @@
           <w:szCs w:val="24"/>
           <w:lang w:eastAsia="nl-NL"/>
         </w:rPr>
-        <w:br/>
+        <w:t xml:space="preserve">de doorsnede van de cel in </w:t>
       </w:r>
       <w:r>
         <w:rPr>
@@ -9006,7 +9097,7 @@
           <w:szCs w:val="24"/>
           <w:lang w:eastAsia="nl-NL"/>
         </w:rPr>
-        <w:t>De</w:t>
+        <w:t>figuur 1).</w:t>
       </w:r>
       <w:r>
         <w:rPr>
@@ -9015,7 +9106,7 @@
           <w:szCs w:val="24"/>
           <w:lang w:eastAsia="nl-NL"/>
         </w:rPr>
-        <w:t xml:space="preserve"> batterij bestaat uit meerdere cellen, gecombineerd in modules.</w:t>
+        <w:br/>
       </w:r>
       <w:r>
         <w:rPr>
@@ -9024,6 +9115,24 @@
           <w:szCs w:val="24"/>
           <w:lang w:eastAsia="nl-NL"/>
         </w:rPr>
+        <w:t>De</w:t>
+      </w:r>
+      <w:r>
+        <w:rPr>
+          <w:rFonts w:ascii="Arial" w:hAnsi="Arial" w:cs="Arial"/>
+          <w:sz w:val="22"/>
+          <w:szCs w:val="24"/>
+          <w:lang w:eastAsia="nl-NL"/>
+        </w:rPr>
+        <w:t xml:space="preserve"> batterij bestaat uit meerdere cellen, gecombineerd in modules.</w:t>
+      </w:r>
+      <w:r>
+        <w:rPr>
+          <w:rFonts w:ascii="Arial" w:hAnsi="Arial" w:cs="Arial"/>
+          <w:sz w:val="22"/>
+          <w:szCs w:val="24"/>
+          <w:lang w:eastAsia="nl-NL"/>
+        </w:rPr>
         <w:br/>
         <w:t>Een tractiebatterij is een hoogspanningsbatterij ontworpen voor de aandrijving van EV voertuigen, opgebouwd uit meerdere batterij</w:t>
       </w:r>
@@ -9141,13 +9250,6 @@
     </w:p>
     <w:p>
       <w:pPr>
-        <w:rPr>
-          <w:lang w:eastAsia="nl-NL"/>
-        </w:rPr>
-      </w:pPr>
-    </w:p>
-    <w:p>
-      <w:pPr>
         <w:pStyle w:val="Kop2"/>
         <w:rPr>
           <w:rFonts w:ascii="Arial" w:hAnsi="Arial" w:cs="Arial"/>
@@ -9162,6 +9264,7 @@
           <w:b/>
           <w:bCs/>
         </w:rPr>
+        <w:lastRenderedPageBreak/>
         <w:t>Gevaren bij het bergen van slachtoffers uit een EV</w:t>
       </w:r>
       <w:bookmarkEnd w:id="19"/>
@@ -9272,377 +9375,412 @@
     </w:p>
     <w:p>
       <w:pPr>
-        <w:jc w:val="left"/>
-        <w:rPr>
-          <w:rFonts w:ascii="Arial" w:hAnsi="Arial" w:cs="Arial"/>
-          <w:sz w:val="22"/>
-        </w:rPr>
-      </w:pPr>
-      <w:r>
-        <w:rPr>
-          <w:rFonts w:ascii="Arial" w:hAnsi="Arial" w:cs="Arial"/>
-          <w:sz w:val="22"/>
+        <w:pStyle w:val="Geenafstand"/>
+        <w:rPr>
+          <w:rFonts w:cs="Arial"/>
+          <w:sz w:val="22"/>
+          <w:szCs w:val="22"/>
+        </w:rPr>
+      </w:pPr>
+      <w:r>
+        <w:rPr>
+          <w:rFonts w:cs="Arial"/>
+          <w:sz w:val="22"/>
+          <w:szCs w:val="22"/>
         </w:rPr>
         <w:t>Bij volledig elektrische voertuigen (</w:t>
       </w:r>
       <w:proofErr w:type="spellStart"/>
       <w:r>
         <w:rPr>
-          <w:rFonts w:ascii="Arial" w:hAnsi="Arial" w:cs="Arial"/>
-          <w:sz w:val="22"/>
+          <w:rFonts w:cs="Arial"/>
+          <w:sz w:val="22"/>
+          <w:szCs w:val="22"/>
         </w:rPr>
         <w:t>EV’s</w:t>
       </w:r>
       <w:proofErr w:type="spellEnd"/>
       <w:r>
         <w:rPr>
-          <w:rFonts w:ascii="Arial" w:hAnsi="Arial" w:cs="Arial"/>
-          <w:sz w:val="22"/>
+          <w:rFonts w:cs="Arial"/>
+          <w:sz w:val="22"/>
+          <w:szCs w:val="22"/>
         </w:rPr>
         <w:t>) wordt vrijwel altijd een lithium-ion accu gebruikt, in tegenstelling tot hybride voertuigen.</w:t>
       </w:r>
       <w:r>
         <w:rPr>
-          <w:rFonts w:ascii="Arial" w:hAnsi="Arial" w:cs="Arial"/>
-          <w:sz w:val="22"/>
+          <w:rFonts w:cs="Arial"/>
+          <w:sz w:val="22"/>
+          <w:szCs w:val="22"/>
         </w:rPr>
         <w:t xml:space="preserve"> </w:t>
       </w:r>
     </w:p>
     <w:p>
       <w:pPr>
-        <w:jc w:val="left"/>
-        <w:rPr>
-          <w:rFonts w:ascii="Arial" w:hAnsi="Arial" w:cs="Arial"/>
-          <w:sz w:val="22"/>
-        </w:rPr>
-      </w:pPr>
-    </w:p>
-    <w:p>
-      <w:pPr>
-        <w:jc w:val="left"/>
-        <w:rPr>
-          <w:rFonts w:ascii="Arial" w:hAnsi="Arial" w:cs="Arial"/>
-          <w:sz w:val="22"/>
-        </w:rPr>
-      </w:pPr>
-      <w:r>
-        <w:rPr>
-          <w:rFonts w:ascii="Arial" w:hAnsi="Arial" w:cs="Arial"/>
-          <w:sz w:val="22"/>
+        <w:pStyle w:val="Geenafstand"/>
+        <w:rPr>
+          <w:rFonts w:cs="Arial"/>
+          <w:sz w:val="22"/>
+          <w:szCs w:val="22"/>
+        </w:rPr>
+      </w:pPr>
+    </w:p>
+    <w:p>
+      <w:pPr>
+        <w:pStyle w:val="Geenafstand"/>
+        <w:rPr>
+          <w:rFonts w:cs="Arial"/>
+          <w:sz w:val="22"/>
+          <w:szCs w:val="22"/>
+        </w:rPr>
+      </w:pPr>
+      <w:r>
+        <w:rPr>
+          <w:rFonts w:cs="Arial"/>
+          <w:sz w:val="22"/>
+          <w:szCs w:val="22"/>
         </w:rPr>
         <w:t>Een thermal runaway is een ongecontroleerde, zichzelf versterkende temperatuurstijging in een lithium-ion batterij</w:t>
       </w:r>
       <w:r>
         <w:rPr>
-          <w:rFonts w:ascii="Arial" w:hAnsi="Arial" w:cs="Arial"/>
-          <w:sz w:val="22"/>
-        </w:rPr>
-        <w:t xml:space="preserve"> </w:t>
-      </w:r>
-      <w:r>
-        <w:rPr>
-          <w:rFonts w:ascii="Arial" w:hAnsi="Arial" w:cs="Arial"/>
-          <w:sz w:val="22"/>
-        </w:rPr>
-        <w:t>(zie Figuur 2 voor een temperatuuroverzicht)</w:t>
-      </w:r>
-      <w:r>
-        <w:rPr>
-          <w:rFonts w:ascii="Arial" w:hAnsi="Arial" w:cs="Arial"/>
-          <w:sz w:val="22"/>
+          <w:rFonts w:cs="Arial"/>
+          <w:sz w:val="22"/>
+          <w:szCs w:val="22"/>
+        </w:rPr>
+        <w:t xml:space="preserve"> (zie Figuur 2 voor een temperatuuroverzicht)</w:t>
+      </w:r>
+      <w:r>
+        <w:rPr>
+          <w:rFonts w:cs="Arial"/>
+          <w:sz w:val="22"/>
+          <w:szCs w:val="22"/>
         </w:rPr>
         <w:t>. Dit proces wordt veroorzaakt door elektrische, mechanische of thermische schade, zoals overladen, doorboring of oververhitting​</w:t>
       </w:r>
       <w:r>
         <w:rPr>
-          <w:rFonts w:ascii="Arial" w:hAnsi="Arial" w:cs="Arial"/>
-          <w:sz w:val="22"/>
+          <w:rFonts w:cs="Arial"/>
+          <w:sz w:val="22"/>
+          <w:szCs w:val="22"/>
         </w:rPr>
         <w:t>;</w:t>
       </w:r>
     </w:p>
     <w:p>
       <w:pPr>
-        <w:jc w:val="left"/>
-        <w:rPr>
-          <w:rFonts w:ascii="Arial" w:hAnsi="Arial" w:cs="Arial"/>
-          <w:sz w:val="22"/>
-        </w:rPr>
-      </w:pPr>
-    </w:p>
-    <w:p>
-      <w:pPr>
-        <w:jc w:val="left"/>
-        <w:rPr>
-          <w:rFonts w:ascii="Arial" w:hAnsi="Arial" w:cs="Arial"/>
-          <w:sz w:val="22"/>
-        </w:rPr>
-      </w:pPr>
-      <w:r>
-        <w:rPr>
-          <w:rFonts w:ascii="Arial" w:hAnsi="Arial" w:cs="Arial"/>
+        <w:pStyle w:val="Geenafstand"/>
+        <w:rPr>
+          <w:rFonts w:cs="Arial"/>
+          <w:sz w:val="22"/>
+          <w:szCs w:val="22"/>
+        </w:rPr>
+      </w:pPr>
+    </w:p>
+    <w:p>
+      <w:pPr>
+        <w:pStyle w:val="Geenafstand"/>
+        <w:rPr>
+          <w:rFonts w:cs="Arial"/>
+          <w:sz w:val="22"/>
+          <w:szCs w:val="22"/>
+        </w:rPr>
+      </w:pPr>
+      <w:r>
+        <w:rPr>
+          <w:rFonts w:cs="Arial"/>
           <w:color w:val="002241" w:themeColor="accent1" w:themeShade="80"/>
           <w:sz w:val="22"/>
+          <w:szCs w:val="22"/>
         </w:rPr>
         <w:t>Van</w:t>
       </w:r>
       <w:r>
         <w:rPr>
-          <w:rFonts w:ascii="Arial" w:hAnsi="Arial" w:cs="Arial"/>
+          <w:rFonts w:cs="Arial"/>
           <w:b/>
           <w:bCs/>
           <w:color w:val="002241" w:themeColor="accent1" w:themeShade="80"/>
           <w:sz w:val="22"/>
+          <w:szCs w:val="22"/>
         </w:rPr>
         <w:t xml:space="preserve"> </w:t>
       </w:r>
       <w:r>
         <w:rPr>
-          <w:rFonts w:ascii="Arial" w:hAnsi="Arial" w:cs="Arial"/>
+          <w:rFonts w:cs="Arial"/>
           <w:b/>
           <w:bCs/>
           <w:sz w:val="22"/>
-        </w:rPr>
-        <w:t>-20 tot 60</w:t>
-      </w:r>
-      <w:r>
-        <w:rPr>
-          <w:rFonts w:ascii="Arial" w:hAnsi="Arial" w:cs="Arial"/>
+          <w:szCs w:val="22"/>
+        </w:rPr>
+        <w:t xml:space="preserve">-20 tot 60°C </w:t>
+      </w:r>
+      <w:r>
+        <w:rPr>
+          <w:rFonts w:cs="Arial"/>
+          <w:sz w:val="22"/>
+          <w:szCs w:val="22"/>
+        </w:rPr>
+        <w:t>normale bedrijfstemperatuur</w:t>
+      </w:r>
+      <w:r>
+        <w:rPr>
+          <w:rFonts w:cs="Arial"/>
+          <w:sz w:val="22"/>
+          <w:szCs w:val="22"/>
+        </w:rPr>
+        <w:t xml:space="preserve"> van een lithium-ion cel</w:t>
+      </w:r>
+      <w:r>
+        <w:rPr>
+          <w:rFonts w:cs="Arial"/>
           <w:b/>
           <w:bCs/>
           <w:sz w:val="22"/>
-        </w:rPr>
-        <w:t>°C</w:t>
-      </w:r>
-      <w:r>
-        <w:rPr>
-          <w:rFonts w:ascii="Arial" w:hAnsi="Arial" w:cs="Arial"/>
+          <w:szCs w:val="22"/>
+        </w:rPr>
+        <w:t>.</w:t>
+      </w:r>
+    </w:p>
+    <w:p>
+      <w:pPr>
+        <w:pStyle w:val="Geenafstand"/>
+        <w:rPr>
+          <w:rFonts w:cs="Arial"/>
+          <w:sz w:val="22"/>
+          <w:szCs w:val="22"/>
+        </w:rPr>
+      </w:pPr>
+      <w:r>
+        <w:rPr>
+          <w:rFonts w:cs="Arial"/>
+          <w:sz w:val="22"/>
+          <w:szCs w:val="22"/>
+        </w:rPr>
+        <w:t xml:space="preserve">Bij </w:t>
+      </w:r>
+      <w:r>
+        <w:rPr>
+          <w:rFonts w:cs="Arial"/>
           <w:b/>
           <w:bCs/>
           <w:sz w:val="22"/>
-        </w:rPr>
-        <w:t xml:space="preserve"> </w:t>
-      </w:r>
-      <w:r>
-        <w:rPr>
-          <w:rFonts w:ascii="Arial" w:hAnsi="Arial" w:cs="Arial"/>
-          <w:sz w:val="22"/>
-        </w:rPr>
-        <w:t>normale bedrijfstemperatuur</w:t>
-      </w:r>
-      <w:r>
-        <w:rPr>
-          <w:rFonts w:ascii="Arial" w:hAnsi="Arial" w:cs="Arial"/>
-          <w:sz w:val="22"/>
-        </w:rPr>
-        <w:t xml:space="preserve"> van een lithium-ion cel</w:t>
-      </w:r>
-      <w:r>
-        <w:rPr>
-          <w:rFonts w:ascii="Arial" w:hAnsi="Arial" w:cs="Arial"/>
+          <w:szCs w:val="22"/>
+        </w:rPr>
+        <w:t>80-100°C</w:t>
+      </w:r>
+      <w:r>
+        <w:rPr>
+          <w:rFonts w:cs="Arial"/>
+          <w:sz w:val="22"/>
+          <w:szCs w:val="22"/>
+        </w:rPr>
+        <w:t xml:space="preserve"> begint de SEI-laag op de anode te ontbinden, wat gasvorming en warmteontwikkeling veroorzaakt. </w:t>
+      </w:r>
+    </w:p>
+    <w:p>
+      <w:pPr>
+        <w:pStyle w:val="Geenafstand"/>
+        <w:rPr>
+          <w:rFonts w:cs="Arial"/>
+          <w:sz w:val="22"/>
+          <w:szCs w:val="22"/>
+        </w:rPr>
+      </w:pPr>
+      <w:r>
+        <w:rPr>
+          <w:rFonts w:cs="Arial"/>
+          <w:sz w:val="22"/>
+          <w:szCs w:val="22"/>
+        </w:rPr>
+        <w:t xml:space="preserve">Boven </w:t>
+      </w:r>
+      <w:r>
+        <w:rPr>
+          <w:rFonts w:cs="Arial"/>
           <w:b/>
           <w:bCs/>
           <w:sz w:val="22"/>
-        </w:rPr>
-        <w:t>.</w:t>
-      </w:r>
-    </w:p>
-    <w:p>
-      <w:pPr>
-        <w:jc w:val="left"/>
-        <w:rPr>
-          <w:rFonts w:ascii="Arial" w:hAnsi="Arial" w:cs="Arial"/>
-          <w:sz w:val="22"/>
-        </w:rPr>
-      </w:pPr>
-      <w:r>
-        <w:rPr>
-          <w:rFonts w:ascii="Arial" w:hAnsi="Arial" w:cs="Arial"/>
-          <w:sz w:val="22"/>
+          <w:szCs w:val="22"/>
+        </w:rPr>
+        <w:t>100°C</w:t>
+      </w:r>
+      <w:r>
+        <w:rPr>
+          <w:rFonts w:cs="Arial"/>
+          <w:sz w:val="22"/>
+          <w:szCs w:val="22"/>
+        </w:rPr>
+        <w:t xml:space="preserve"> ontleedt de elektrolyt, waardoor brandbare gassen zoals waterstof (H</w:t>
+      </w:r>
+      <w:r>
+        <w:rPr>
+          <w:rFonts w:ascii="Cambria Math" w:hAnsi="Cambria Math" w:cs="Cambria Math"/>
+          <w:sz w:val="22"/>
+          <w:szCs w:val="22"/>
+        </w:rPr>
+        <w:t>₂</w:t>
+      </w:r>
+      <w:r>
+        <w:rPr>
+          <w:rFonts w:cs="Arial"/>
+          <w:sz w:val="22"/>
+          <w:szCs w:val="22"/>
+        </w:rPr>
+        <w:t xml:space="preserve">), koolmonoxide (CO) en waterstoffluoride (HF) vrijkomen. </w:t>
+      </w:r>
+    </w:p>
+    <w:p>
+      <w:pPr>
+        <w:pStyle w:val="Geenafstand"/>
+        <w:rPr>
+          <w:rFonts w:cs="Arial"/>
+          <w:sz w:val="22"/>
+          <w:szCs w:val="22"/>
+        </w:rPr>
+      </w:pPr>
+      <w:r>
+        <w:rPr>
+          <w:rFonts w:cs="Arial"/>
+          <w:sz w:val="22"/>
+          <w:szCs w:val="22"/>
         </w:rPr>
         <w:t xml:space="preserve">Bij </w:t>
       </w:r>
       <w:r>
         <w:rPr>
-          <w:rFonts w:ascii="Arial" w:hAnsi="Arial" w:cs="Arial"/>
+          <w:rFonts w:cs="Arial"/>
           <w:b/>
           <w:bCs/>
           <w:sz w:val="22"/>
-        </w:rPr>
-        <w:t>80-100°C</w:t>
-      </w:r>
-      <w:r>
-        <w:rPr>
-          <w:rFonts w:ascii="Arial" w:hAnsi="Arial" w:cs="Arial"/>
-          <w:sz w:val="22"/>
-        </w:rPr>
-        <w:t xml:space="preserve"> begint de SEI-laag op de anode te ontbinden, wat gasvorming en warmteontwikkeling veroorzaakt. </w:t>
-      </w:r>
-    </w:p>
-    <w:p>
-      <w:pPr>
-        <w:jc w:val="left"/>
-        <w:rPr>
-          <w:rFonts w:ascii="Arial" w:hAnsi="Arial" w:cs="Arial"/>
-          <w:sz w:val="22"/>
-        </w:rPr>
-      </w:pPr>
-      <w:r>
-        <w:rPr>
-          <w:rFonts w:ascii="Arial" w:hAnsi="Arial" w:cs="Arial"/>
-          <w:sz w:val="22"/>
-        </w:rPr>
-        <w:t xml:space="preserve">Boven </w:t>
-      </w:r>
-      <w:r>
-        <w:rPr>
-          <w:rFonts w:ascii="Arial" w:hAnsi="Arial" w:cs="Arial"/>
+          <w:szCs w:val="22"/>
+        </w:rPr>
+        <w:t>130-150°C</w:t>
+      </w:r>
+      <w:r>
+        <w:rPr>
+          <w:rFonts w:cs="Arial"/>
+          <w:sz w:val="22"/>
+          <w:szCs w:val="22"/>
+        </w:rPr>
+        <w:t xml:space="preserve"> breekt de kathode af. Dit veroorzaakt een sterke exotherme reactie, waardoor de temperatuur snel stijgt. Koeling kan dit proces nog stoppen, maar bij verdere verhitting wordt de situatie oncontroleerbaar.</w:t>
+      </w:r>
+    </w:p>
+    <w:p>
+      <w:pPr>
+        <w:pStyle w:val="Geenafstand"/>
+        <w:rPr>
+          <w:rFonts w:cs="Arial"/>
+          <w:sz w:val="22"/>
+          <w:szCs w:val="22"/>
+        </w:rPr>
+      </w:pPr>
+      <w:r>
+        <w:rPr>
+          <w:rFonts w:cs="Arial"/>
+          <w:sz w:val="22"/>
+          <w:szCs w:val="22"/>
+        </w:rPr>
+        <w:t xml:space="preserve">Bij </w:t>
+      </w:r>
+      <w:r>
+        <w:rPr>
+          <w:rFonts w:cs="Arial"/>
           <w:b/>
           <w:bCs/>
           <w:sz w:val="22"/>
-        </w:rPr>
-        <w:t>100°C</w:t>
-      </w:r>
-      <w:r>
-        <w:rPr>
-          <w:rFonts w:ascii="Arial" w:hAnsi="Arial" w:cs="Arial"/>
-          <w:sz w:val="22"/>
-        </w:rPr>
-        <w:t xml:space="preserve"> ontleedt de elektrolyt, waardoor brandbare gassen zoals waterstof (H</w:t>
-      </w:r>
-      <w:r>
-        <w:rPr>
-          <w:rFonts w:ascii="Cambria Math" w:hAnsi="Cambria Math" w:cs="Cambria Math"/>
-          <w:sz w:val="22"/>
-        </w:rPr>
-        <w:t>₂</w:t>
-      </w:r>
-      <w:r>
-        <w:rPr>
-          <w:rFonts w:ascii="Arial" w:hAnsi="Arial" w:cs="Arial"/>
-          <w:sz w:val="22"/>
-        </w:rPr>
-        <w:t xml:space="preserve">), koolmonoxide (CO) en waterstoffluoride (HF) vrijkomen. </w:t>
-      </w:r>
-    </w:p>
-    <w:p>
-      <w:pPr>
-        <w:jc w:val="left"/>
-        <w:rPr>
-          <w:rFonts w:ascii="Arial" w:hAnsi="Arial" w:cs="Arial"/>
-          <w:sz w:val="22"/>
-        </w:rPr>
-      </w:pPr>
-      <w:r>
-        <w:rPr>
-          <w:rFonts w:ascii="Arial" w:hAnsi="Arial" w:cs="Arial"/>
-          <w:sz w:val="22"/>
-        </w:rPr>
-        <w:t xml:space="preserve">Bij </w:t>
-      </w:r>
-      <w:r>
-        <w:rPr>
-          <w:rFonts w:ascii="Arial" w:hAnsi="Arial" w:cs="Arial"/>
+          <w:szCs w:val="22"/>
+        </w:rPr>
+        <w:t>&gt;150°C</w:t>
+      </w:r>
+      <w:r>
+        <w:rPr>
+          <w:rFonts w:cs="Arial"/>
+          <w:sz w:val="22"/>
+          <w:szCs w:val="22"/>
+        </w:rPr>
+        <w:t xml:space="preserve"> treedt thermal runaway op: de temperatuur stijgt oncontroleerbaar en het proces verspreidt zich naar aangrenzende batterijcellen</w:t>
+      </w:r>
+      <w:r>
+        <w:rPr>
+          <w:rFonts w:cs="Arial"/>
+          <w:sz w:val="22"/>
+          <w:szCs w:val="22"/>
+        </w:rPr>
+        <w:t>, het proces houdt zichzelf in stand en is onomkeerbaar geworden</w:t>
+      </w:r>
+      <w:r>
+        <w:rPr>
+          <w:rFonts w:cs="Arial"/>
+          <w:sz w:val="22"/>
+          <w:szCs w:val="22"/>
+        </w:rPr>
+        <w:t xml:space="preserve">. Dit kan leiden tot explosieve ontleding, giftige gassen, brand en rookontwikkeling. In extreme gevallen kan de temperatuur oplopen tot </w:t>
+      </w:r>
+      <w:r>
+        <w:rPr>
+          <w:rFonts w:cs="Arial"/>
           <w:b/>
           <w:bCs/>
           <w:sz w:val="22"/>
-        </w:rPr>
-        <w:t>130-150°C</w:t>
-      </w:r>
-      <w:r>
-        <w:rPr>
-          <w:rFonts w:ascii="Arial" w:hAnsi="Arial" w:cs="Arial"/>
-          <w:sz w:val="22"/>
-        </w:rPr>
-        <w:t xml:space="preserve"> breekt de kathode af. Dit veroorzaakt een sterke exotherme reactie, waardoor de temperatuur snel stijgt. Koeling kan dit proces nog stoppen, maar bij verdere verhitting wordt de situatie oncontroleerbaar.</w:t>
-      </w:r>
-    </w:p>
-    <w:p>
-      <w:pPr>
-        <w:jc w:val="left"/>
-        <w:rPr>
-          <w:rFonts w:ascii="Arial" w:hAnsi="Arial" w:cs="Arial"/>
-          <w:sz w:val="22"/>
-        </w:rPr>
-      </w:pPr>
-      <w:r>
-        <w:rPr>
-          <w:rFonts w:ascii="Arial" w:hAnsi="Arial" w:cs="Arial"/>
-          <w:sz w:val="22"/>
-        </w:rPr>
-        <w:t xml:space="preserve">Bij </w:t>
-      </w:r>
-      <w:r>
-        <w:rPr>
-          <w:rFonts w:ascii="Arial" w:hAnsi="Arial" w:cs="Arial"/>
-          <w:b/>
-          <w:bCs/>
-          <w:sz w:val="22"/>
-        </w:rPr>
-        <w:t>&gt;150°C</w:t>
-      </w:r>
-      <w:r>
-        <w:rPr>
-          <w:rFonts w:ascii="Arial" w:hAnsi="Arial" w:cs="Arial"/>
-          <w:sz w:val="22"/>
-        </w:rPr>
-        <w:t xml:space="preserve"> treedt thermal runaway op: de temperatuur stijgt oncontroleerbaar en het proces verspreidt zich naar aangrenzende batterijcellen</w:t>
-      </w:r>
-      <w:r>
-        <w:rPr>
-          <w:rFonts w:ascii="Arial" w:hAnsi="Arial" w:cs="Arial"/>
-          <w:sz w:val="22"/>
-        </w:rPr>
-        <w:t>, het proces houdt zichzelf in stand en is onomkeerbaar geworden</w:t>
-      </w:r>
-      <w:r>
-        <w:rPr>
-          <w:rFonts w:ascii="Arial" w:hAnsi="Arial" w:cs="Arial"/>
-          <w:sz w:val="22"/>
-        </w:rPr>
-        <w:t xml:space="preserve">. Dit kan leiden tot explosieve ontleding, giftige gassen, brand en rookontwikkeling. In extreme gevallen kan de temperatuur oplopen tot </w:t>
-      </w:r>
-      <w:r>
-        <w:rPr>
-          <w:rFonts w:ascii="Arial" w:hAnsi="Arial" w:cs="Arial"/>
-          <w:b/>
-          <w:bCs/>
-          <w:sz w:val="22"/>
+          <w:szCs w:val="22"/>
         </w:rPr>
         <w:t>850°C of meer</w:t>
       </w:r>
       <w:r>
         <w:rPr>
-          <w:rFonts w:ascii="Arial" w:hAnsi="Arial" w:cs="Arial"/>
-          <w:sz w:val="22"/>
+          <w:rFonts w:cs="Arial"/>
+          <w:sz w:val="22"/>
+          <w:szCs w:val="22"/>
         </w:rPr>
         <w:t>.</w:t>
       </w:r>
     </w:p>
     <w:p>
       <w:pPr>
-        <w:jc w:val="left"/>
-        <w:rPr>
-          <w:rFonts w:ascii="Arial" w:hAnsi="Arial" w:cs="Arial"/>
-          <w:sz w:val="22"/>
-        </w:rPr>
-      </w:pPr>
-    </w:p>
-    <w:p>
-      <w:pPr>
-        <w:jc w:val="left"/>
-        <w:rPr>
-          <w:rFonts w:ascii="Arial" w:hAnsi="Arial" w:cs="Arial"/>
-          <w:sz w:val="22"/>
-        </w:rPr>
-      </w:pPr>
-      <w:r>
-        <w:rPr>
-          <w:rFonts w:ascii="Arial" w:hAnsi="Arial" w:cs="Arial"/>
-          <w:sz w:val="22"/>
-        </w:rPr>
-        <w:t>De brandweer kan door metingen een indicatie geven of er sprake is van een thermal runaway.</w:t>
+        <w:pStyle w:val="Geenafstand"/>
+        <w:rPr>
+          <w:rFonts w:cs="Arial"/>
+          <w:sz w:val="22"/>
+          <w:szCs w:val="22"/>
+        </w:rPr>
+      </w:pPr>
+    </w:p>
+    <w:p>
+      <w:pPr>
+        <w:pStyle w:val="Geenafstand"/>
+        <w:rPr>
+          <w:rFonts w:cs="Arial"/>
+          <w:sz w:val="22"/>
+          <w:szCs w:val="22"/>
+        </w:rPr>
+      </w:pPr>
+      <w:r>
+        <w:rPr>
+          <w:rFonts w:cs="Arial"/>
+          <w:sz w:val="22"/>
+          <w:szCs w:val="22"/>
+        </w:rPr>
+        <w:t xml:space="preserve">De brandweer kan door </w:t>
+      </w:r>
+      <w:r>
+        <w:rPr>
+          <w:rFonts w:cs="Arial"/>
+          <w:sz w:val="22"/>
+          <w:szCs w:val="22"/>
+        </w:rPr>
+        <w:t>warmte</w:t>
+      </w:r>
+      <w:r>
+        <w:rPr>
+          <w:rFonts w:cs="Arial"/>
+          <w:sz w:val="22"/>
+          <w:szCs w:val="22"/>
+        </w:rPr>
+        <w:t>metingen een indicatie geven of er sprake is van een thermal runaway.</w:t>
       </w:r>
     </w:p>
     <w:p>
@@ -9844,6 +9982,7 @@
         <w:rPr>
           <w:rFonts w:eastAsiaTheme="minorHAnsi"/>
         </w:rPr>
+        <w:lastRenderedPageBreak/>
         <w:t>Gevaar 2: Giftige rook</w:t>
       </w:r>
       <w:bookmarkEnd w:id="21"/>
@@ -9861,7 +10000,21 @@
           <w:rFonts w:ascii="Arial" w:hAnsi="Arial" w:cs="Arial"/>
           <w:sz w:val="22"/>
         </w:rPr>
-        <w:t>Bij brand in een lithium-ion accu komen diverse giftige en brandbare gassen vrij (zie figuur</w:t>
+        <w:t>Bij brand in een lithium-ion accu komen diverse giftige en brandbare gassen vrij (zie</w:t>
+      </w:r>
+      <w:r>
+        <w:rPr>
+          <w:rFonts w:ascii="Arial" w:hAnsi="Arial" w:cs="Arial"/>
+          <w:sz w:val="22"/>
+        </w:rPr>
+        <w:t xml:space="preserve"> voor een overzicht van de gassen de gaswolk in</w:t>
+      </w:r>
+      <w:r>
+        <w:rPr>
+          <w:rFonts w:ascii="Arial" w:hAnsi="Arial" w:cs="Arial"/>
+          <w:sz w:val="22"/>
+        </w:rPr>
+        <w:t xml:space="preserve"> figuur</w:t>
       </w:r>
       <w:r>
         <w:rPr>
@@ -9935,7 +10088,14 @@
           <w:rFonts w:ascii="Arial" w:hAnsi="Arial" w:cs="Arial"/>
           <w:sz w:val="22"/>
         </w:rPr>
-        <w:t>met de hoogste</w:t>
+        <w:t xml:space="preserve">met de </w:t>
+      </w:r>
+      <w:r>
+        <w:rPr>
+          <w:rFonts w:ascii="Arial" w:hAnsi="Arial" w:cs="Arial"/>
+          <w:sz w:val="22"/>
+        </w:rPr>
+        <w:t>meeste</w:t>
       </w:r>
       <w:r>
         <w:rPr>
@@ -10285,14 +10445,27 @@
       <w:r>
         <w:t xml:space="preserve">Figuur </w:t>
       </w:r>
-      <w:fldSimple w:instr=" SEQ Figuur \* ARABIC ">
-        <w:r>
-          <w:rPr>
-            <w:noProof/>
-          </w:rPr>
-          <w:t>3</w:t>
-        </w:r>
-      </w:fldSimple>
+      <w:r>
+        <w:fldChar w:fldCharType="begin"/>
+      </w:r>
+      <w:r>
+        <w:instrText xml:space="preserve"> SEQ Figuur \* ARABIC </w:instrText>
+      </w:r>
+      <w:r>
+        <w:fldChar w:fldCharType="separate"/>
+      </w:r>
+      <w:r>
+        <w:rPr>
+          <w:noProof/>
+        </w:rPr>
+        <w:t>3</w:t>
+      </w:r>
+      <w:r>
+        <w:rPr>
+          <w:noProof/>
+        </w:rPr>
+        <w:fldChar w:fldCharType="end"/>
+      </w:r>
       <w:r>
         <w:t xml:space="preserve">: </w:t>
       </w:r>
@@ -10523,6 +10696,7 @@
           <w:rFonts w:ascii="Arial" w:hAnsi="Arial" w:cs="Arial"/>
           <w:b/>
         </w:rPr>
+        <w:lastRenderedPageBreak/>
         <w:t>W</w:t>
       </w:r>
       <w:r>
@@ -10775,7 +10949,14 @@
           <w:sz w:val="22"/>
           <w:szCs w:val="22"/>
         </w:rPr>
-        <w:t xml:space="preserve"> tijdens het forensische (sporen)onderzoek op de plaats van het ongeval, het bergen van slachtoffers en het later uit te voeren forensisch voertuigonderzoek. Maar ook het verpakken van het stoffelijk overschot.</w:t>
+        <w:t xml:space="preserve"> tijdens het forensisch (sporen)onderzoek op de plaats van het ongeval, het bergen van slachtoffers en het later uit te voeren forensisch voertuigonderzoek. Dit geldt tevens voor het forensisch onderzoek aan het stoffelijk overschot en de wijze waarop het verpakt wordt</w:t>
+      </w:r>
+      <w:r>
+        <w:rPr>
+          <w:sz w:val="22"/>
+          <w:szCs w:val="22"/>
+        </w:rPr>
+        <w:t>.</w:t>
       </w:r>
     </w:p>
     <w:p>
@@ -11174,14 +11355,6 @@
     </w:p>
     <w:p>
       <w:pPr>
-        <w:rPr>
-          <w:rFonts w:ascii="Arial" w:hAnsi="Arial" w:cs="Arial"/>
-          <w:sz w:val="22"/>
-        </w:rPr>
-      </w:pPr>
-    </w:p>
-    <w:p>
-      <w:pPr>
         <w:numPr>
           <w:ilvl w:val="0"/>
           <w:numId w:val="85"/>
@@ -11204,6 +11377,7 @@
           <w:iCs/>
           <w:sz w:val="22"/>
         </w:rPr>
+        <w:lastRenderedPageBreak/>
         <w:t>Beschermende kleding</w:t>
       </w:r>
       <w:r>
@@ -11235,7 +11409,35 @@
         <w:rPr>
           <w:sz w:val="22"/>
         </w:rPr>
-        <w:t xml:space="preserve">In principe biedt de standaard bluskleding van de brandweer minimaal 20 minuten bescherming bij een hoeveelheid van 4000 PPM. Echter </w:t>
+        <w:t>In principe biedt de standaard bluskleding van de brandweer minimaal 20 minuten bescherming bij een hoeveelheid van 4000 PPM</w:t>
+      </w:r>
+      <w:r>
+        <w:rPr>
+          <w:sz w:val="22"/>
+        </w:rPr>
+        <w:t xml:space="preserve"> </w:t>
+      </w:r>
+      <w:r>
+        <w:rPr>
+          <w:rFonts w:cs="Arial"/>
+          <w:bCs/>
+          <w:sz w:val="22"/>
+        </w:rPr>
+        <w:t>(zie tabel 2 voor de interventiewaarden van waterstoffluoride</w:t>
+      </w:r>
+      <w:r>
+        <w:rPr>
+          <w:rFonts w:cs="Arial"/>
+          <w:bCs/>
+          <w:sz w:val="22"/>
+        </w:rPr>
+        <w:t>)</w:t>
+      </w:r>
+      <w:r>
+        <w:rPr>
+          <w:sz w:val="22"/>
+        </w:rPr>
+        <w:t xml:space="preserve">. Echter </w:t>
       </w:r>
       <w:r>
         <w:rPr>
@@ -11678,51 +11880,7 @@
         <w:tc>
           <w:tcPr>
             <w:tcW w:w="3336" w:type="dxa"/>
-            <w:shd w:val="clear" w:color="auto" w:fill="FFFFFF"/>
-            <w:tcMar>
-              <w:top w:w="30" w:type="dxa"/>
-              <w:left w:w="60" w:type="dxa"/>
-              <w:bottom w:w="30" w:type="dxa"/>
-              <w:right w:w="60" w:type="dxa"/>
-            </w:tcMar>
-            <w:vAlign w:val="center"/>
-            <w:hideMark/>
-          </w:tcPr>
-          <w:p>
-            <w:pPr>
-              <w:jc w:val="left"/>
-              <w:rPr>
-                <w:rFonts w:ascii="Arial" w:hAnsi="Arial" w:cs="Arial"/>
-                <w:b/>
-                <w:bCs/>
-                <w:sz w:val="22"/>
-              </w:rPr>
-            </w:pPr>
-            <w:r>
-              <w:rPr>
-                <w:rFonts w:ascii="Arial" w:hAnsi="Arial" w:cs="Arial"/>
-                <w:b/>
-                <w:bCs/>
-                <w:sz w:val="22"/>
-              </w:rPr>
-              <w:t>Tijd blootgesteld aan HF</w:t>
-            </w:r>
-            <w:r>
-              <w:rPr>
-                <w:rFonts w:ascii="Arial" w:hAnsi="Arial" w:cs="Arial"/>
-                <w:b/>
-                <w:bCs/>
-                <w:sz w:val="22"/>
-              </w:rPr>
-              <w:br/>
-            </w:r>
-          </w:p>
-        </w:tc>
-        <w:tc>
-          <w:tcPr>
-            <w:tcW w:w="2188" w:type="dxa"/>
-            <w:gridSpan w:val="2"/>
-            <w:shd w:val="clear" w:color="auto" w:fill="FFFFFF"/>
+            <w:shd w:val="clear" w:color="auto" w:fill="002241" w:themeFill="accent1" w:themeFillShade="80"/>
             <w:tcMar>
               <w:top w:w="30" w:type="dxa"/>
               <w:left w:w="60" w:type="dxa"/>
@@ -11737,6 +11895,8 @@
               <w:jc w:val="center"/>
               <w:rPr>
                 <w:rFonts w:ascii="Arial" w:hAnsi="Arial" w:cs="Arial"/>
+                <w:b/>
+                <w:bCs/>
                 <w:sz w:val="22"/>
               </w:rPr>
             </w:pPr>
@@ -11747,15 +11907,15 @@
                 <w:bCs/>
                 <w:sz w:val="22"/>
               </w:rPr>
-              <w:t>10 minuten</w:t>
+              <w:t>Tijd blootgesteld aan HF</w:t>
             </w:r>
           </w:p>
         </w:tc>
         <w:tc>
           <w:tcPr>
-            <w:tcW w:w="1921" w:type="dxa"/>
+            <w:tcW w:w="2188" w:type="dxa"/>
             <w:gridSpan w:val="2"/>
-            <w:shd w:val="clear" w:color="auto" w:fill="FFFFFF"/>
+            <w:shd w:val="clear" w:color="auto" w:fill="002241" w:themeFill="accent1" w:themeFillShade="80"/>
             <w:tcMar>
               <w:top w:w="30" w:type="dxa"/>
               <w:left w:w="60" w:type="dxa"/>
@@ -11780,6 +11940,39 @@
                 <w:bCs/>
                 <w:sz w:val="22"/>
               </w:rPr>
+              <w:t>10 minuten</w:t>
+            </w:r>
+          </w:p>
+        </w:tc>
+        <w:tc>
+          <w:tcPr>
+            <w:tcW w:w="1921" w:type="dxa"/>
+            <w:gridSpan w:val="2"/>
+            <w:shd w:val="clear" w:color="auto" w:fill="002241" w:themeFill="accent1" w:themeFillShade="80"/>
+            <w:tcMar>
+              <w:top w:w="30" w:type="dxa"/>
+              <w:left w:w="60" w:type="dxa"/>
+              <w:bottom w:w="30" w:type="dxa"/>
+              <w:right w:w="60" w:type="dxa"/>
+            </w:tcMar>
+            <w:vAlign w:val="center"/>
+            <w:hideMark/>
+          </w:tcPr>
+          <w:p>
+            <w:pPr>
+              <w:jc w:val="center"/>
+              <w:rPr>
+                <w:rFonts w:ascii="Arial" w:hAnsi="Arial" w:cs="Arial"/>
+                <w:sz w:val="22"/>
+              </w:rPr>
+            </w:pPr>
+            <w:r>
+              <w:rPr>
+                <w:rFonts w:ascii="Arial" w:hAnsi="Arial" w:cs="Arial"/>
+                <w:b/>
+                <w:bCs/>
+                <w:sz w:val="22"/>
+              </w:rPr>
               <w:t>30 minuten</w:t>
             </w:r>
           </w:p>
@@ -11788,7 +11981,7 @@
           <w:tcPr>
             <w:tcW w:w="1919" w:type="dxa"/>
             <w:gridSpan w:val="2"/>
-            <w:shd w:val="clear" w:color="auto" w:fill="FFFFFF"/>
+            <w:shd w:val="clear" w:color="auto" w:fill="002241" w:themeFill="accent1" w:themeFillShade="80"/>
             <w:tcMar>
               <w:top w:w="30" w:type="dxa"/>
               <w:left w:w="60" w:type="dxa"/>
@@ -12794,14 +12987,27 @@
       <w:r>
         <w:t xml:space="preserve">Tabel </w:t>
       </w:r>
-      <w:fldSimple w:instr=" SEQ Tabel \* ARABIC ">
-        <w:r>
-          <w:rPr>
-            <w:noProof/>
-          </w:rPr>
-          <w:t>2</w:t>
-        </w:r>
-      </w:fldSimple>
+      <w:r>
+        <w:fldChar w:fldCharType="begin"/>
+      </w:r>
+      <w:r>
+        <w:instrText xml:space="preserve"> SEQ Tabel \* ARABIC </w:instrText>
+      </w:r>
+      <w:r>
+        <w:fldChar w:fldCharType="separate"/>
+      </w:r>
+      <w:r>
+        <w:rPr>
+          <w:noProof/>
+        </w:rPr>
+        <w:t>2</w:t>
+      </w:r>
+      <w:r>
+        <w:rPr>
+          <w:noProof/>
+        </w:rPr>
+        <w:fldChar w:fldCharType="end"/>
+      </w:r>
       <w:r>
         <w:t xml:space="preserve">: </w:t>
       </w:r>
@@ -12933,28 +13139,28 @@
           <w:rFonts w:ascii="Arial" w:hAnsi="Arial" w:cs="Arial"/>
           <w:sz w:val="22"/>
         </w:rPr>
-        <w:t>Om een indruk te geven van de gevaarszetting van waterstoffluoride in de atmosfeer, is een vergelijking gemaakt met de samenstelling van de huidige atmosfeer in ppm. Stikstof, het hoofdbestanddeel van lucht, heeft een concentratie van 780.840 ppm, zuurstof 209.460 ppm en kooldioxide 415 ppm. Bij een CO</w:t>
-      </w:r>
-      <w:r>
-        <w:rPr>
-          <w:rFonts w:ascii="Cambria Math" w:hAnsi="Cambria Math" w:cs="Cambria Math"/>
-          <w:sz w:val="22"/>
-        </w:rPr>
-        <w:t>₂</w:t>
-      </w:r>
-      <w:r>
-        <w:rPr>
-          <w:rFonts w:ascii="Arial" w:hAnsi="Arial" w:cs="Arial"/>
-          <w:sz w:val="22"/>
-        </w:rPr>
-        <w:t>-concentratie van 5.000 ppm kunnen ademhalingsproblemen en hoofdpijn optreden, terwijl bewustzijnsverlies kan optreden vanaf 10.000 ppm</w:t>
-      </w:r>
-      <w:r>
-        <w:rPr>
-          <w:rFonts w:ascii="Arial" w:hAnsi="Arial" w:cs="Arial"/>
-          <w:sz w:val="22"/>
-        </w:rPr>
-        <w:t>. Dit verhouding geeft goed weer hoe minutieus de hoeveel HF in de lucht hoeft te zijn voor gezondheidsklachten</w:t>
+        <w:t xml:space="preserve">Om een indruk te geven van de gevaarszetting van waterstoffluoride in de atmosfeer, is een vergelijking gemaakt met de samenstelling van de huidige atmosfeer in ppm. Stikstof, het hoofdbestanddeel van lucht, heeft een concentratie van 780.840 ppm, zuurstof 209.460 ppm en kooldioxide 415 ppm. </w:t>
+      </w:r>
+      <w:r>
+        <w:rPr>
+          <w:rFonts w:ascii="Arial" w:hAnsi="Arial" w:cs="Arial"/>
+          <w:sz w:val="22"/>
+        </w:rPr>
+        <w:t>D</w:t>
+      </w:r>
+      <w:r>
+        <w:rPr>
+          <w:rFonts w:ascii="Arial" w:hAnsi="Arial" w:cs="Arial"/>
+          <w:sz w:val="22"/>
+        </w:rPr>
+        <w:t>eze</w:t>
+      </w:r>
+      <w:r>
+        <w:rPr>
+          <w:rFonts w:ascii="Arial" w:hAnsi="Arial" w:cs="Arial"/>
+          <w:sz w:val="22"/>
+        </w:rPr>
+        <w:t xml:space="preserve"> verhouding geeft goed weer hoe minutieus de hoeveel HF in de lucht hoeft te zijn voor gezondheidsklachten</w:t>
       </w:r>
       <w:sdt>
         <w:sdtPr>
@@ -13050,16 +13256,7 @@
           <w:sz w:val="22"/>
           <w:szCs w:val="24"/>
         </w:rPr>
-        <w:t xml:space="preserve">Dit hoofdstuk beschrijft de specifieke gevaren van lithium-ion batterijen bij brand. Het grootste risico is thermal runaway, waarbij een oncontroleerbare verhitting van de batterij leidt tot giftige rookontwikkeling en explosiegevaar. Tijdens een brand komen giftige gassen zoals waterstoffluoride (HF) en koolmonoxide (CO) vrij, die ernstige gezondheidsrisico’s vormen. </w:t>
-      </w:r>
-      <w:r>
-        <w:rPr>
-          <w:rFonts w:ascii="Arial" w:hAnsi="Arial" w:cs="Arial"/>
-          <w:sz w:val="22"/>
-          <w:szCs w:val="24"/>
-        </w:rPr>
-        <w:lastRenderedPageBreak/>
-        <w:t xml:space="preserve">Daarnaast is er het gevaar van elektrocutie door restlading in beschadigde accupakketten. Deze risico’s vereisen gespecialiseerde </w:t>
+        <w:t xml:space="preserve">Dit hoofdstuk beschrijft de specifieke gevaren van lithium-ion batterijen bij brand. Het grootste risico is thermal runaway, waarbij een oncontroleerbare verhitting van de batterij leidt tot giftige rookontwikkeling en explosiegevaar. Tijdens een brand komen giftige gassen zoals waterstoffluoride (HF) en koolmonoxide (CO) vrij, die ernstige gezondheidsrisico’s vormen. Daarnaast is er het gevaar van elektrocutie door restlading in beschadigde accupakketten. Deze risico’s vereisen gespecialiseerde </w:t>
       </w:r>
       <w:proofErr w:type="spellStart"/>
       <w:r>
@@ -13091,6 +13288,7 @@
           <w:bCs/>
           <w:lang w:eastAsia="nl-NL"/>
         </w:rPr>
+        <w:lastRenderedPageBreak/>
         <w:t>Wat zijn de h</w:t>
       </w:r>
       <w:r>
@@ -13209,35 +13407,7 @@
           <w:rFonts w:ascii="Arial" w:hAnsi="Arial" w:cs="Arial"/>
           <w:sz w:val="22"/>
         </w:rPr>
-        <w:t xml:space="preserve">De brandweer gebruikt de Aandachtskaart "Lithium-ion energiedragers" als </w:t>
-      </w:r>
-      <w:r>
-        <w:rPr>
-          <w:rFonts w:ascii="Arial" w:hAnsi="Arial" w:cs="Arial"/>
-          <w:sz w:val="22"/>
-        </w:rPr>
-        <w:t>handelingskader</w:t>
-      </w:r>
-      <w:r>
-        <w:rPr>
-          <w:rFonts w:ascii="Arial" w:hAnsi="Arial" w:cs="Arial"/>
-          <w:sz w:val="22"/>
-        </w:rPr>
-        <w:t xml:space="preserve"> bij incidenten met lithium-ion batterijen. Hierin worden de risico’s, herkenning en bestrijdingsmethoden beschreven</w:t>
-      </w:r>
-      <w:r>
-        <w:rPr>
-          <w:rFonts w:ascii="Arial" w:hAnsi="Arial" w:cs="Arial"/>
-          <w:sz w:val="22"/>
-        </w:rPr>
-        <w:t xml:space="preserve"> (zie bijlage 1)</w:t>
-      </w:r>
-      <w:r>
-        <w:rPr>
-          <w:rFonts w:ascii="Arial" w:hAnsi="Arial" w:cs="Arial"/>
-          <w:sz w:val="22"/>
-        </w:rPr>
-        <w:t>.</w:t>
+        <w:t>De brandweer gebruikt de Aandachtskaart 'Lithium-ion energiedragers' als handelingskader bij incidenten met lithium-ion batterijen. Deze kaart beschrijft de risico’s, herkenning en bestrijdingsmethoden en is opgenomen als bijlage 1.</w:t>
       </w:r>
     </w:p>
     <w:p>
@@ -13477,14 +13647,27 @@
       <w:r>
         <w:t xml:space="preserve">Figuur </w:t>
       </w:r>
-      <w:fldSimple w:instr=" SEQ Figuur \* ARABIC ">
-        <w:r>
-          <w:rPr>
-            <w:noProof/>
-          </w:rPr>
-          <w:t>4</w:t>
-        </w:r>
-      </w:fldSimple>
+      <w:r>
+        <w:fldChar w:fldCharType="begin"/>
+      </w:r>
+      <w:r>
+        <w:instrText xml:space="preserve"> SEQ Figuur \* ARABIC </w:instrText>
+      </w:r>
+      <w:r>
+        <w:fldChar w:fldCharType="separate"/>
+      </w:r>
+      <w:r>
+        <w:rPr>
+          <w:noProof/>
+        </w:rPr>
+        <w:t>4</w:t>
+      </w:r>
+      <w:r>
+        <w:rPr>
+          <w:noProof/>
+        </w:rPr>
+        <w:fldChar w:fldCharType="end"/>
+      </w:r>
       <w:r>
         <w:t xml:space="preserve">: </w:t>
       </w:r>
@@ -13583,21 +13766,35 @@
           <w:rFonts w:ascii="Arial" w:hAnsi="Arial" w:cs="Arial"/>
           <w:sz w:val="22"/>
         </w:rPr>
-        <w:t xml:space="preserve"> (zie bijlage 3)</w:t>
-      </w:r>
-      <w:r>
-        <w:rPr>
-          <w:rFonts w:ascii="Arial" w:hAnsi="Arial" w:cs="Arial"/>
-          <w:sz w:val="22"/>
-        </w:rPr>
-        <w:t>. Deze overeenkomst is op 1 juni 2021 in werking getreden en is ontstaan uit een samenwerking tussen brandweer, bergers, Rijkswaterstaat en Stichting IMN. Dit addendum geeft richting aan de werkwijze rondom de berging van elektrische voertuigen, maar biedt geen bindende werkwijze aan</w:t>
-      </w:r>
-      <w:r>
-        <w:rPr>
-          <w:rFonts w:ascii="Arial" w:hAnsi="Arial" w:cs="Arial"/>
-          <w:sz w:val="22"/>
-        </w:rPr>
-        <w:t xml:space="preserve"> (zie bijlage 2)</w:t>
+        <w:t xml:space="preserve"> (</w:t>
+      </w:r>
+      <w:r>
+        <w:rPr>
+          <w:rFonts w:ascii="Arial" w:hAnsi="Arial" w:cs="Arial"/>
+          <w:sz w:val="22"/>
+        </w:rPr>
+        <w:t>dit addendum is opgenomen als</w:t>
+      </w:r>
+      <w:r>
+        <w:rPr>
+          <w:rFonts w:ascii="Arial" w:hAnsi="Arial" w:cs="Arial"/>
+          <w:sz w:val="22"/>
+        </w:rPr>
+        <w:t xml:space="preserve"> bijlage 3)</w:t>
+      </w:r>
+      <w:r>
+        <w:rPr>
+          <w:rFonts w:ascii="Arial" w:hAnsi="Arial" w:cs="Arial"/>
+          <w:sz w:val="22"/>
+        </w:rPr>
+        <w:t xml:space="preserve">. Deze overeenkomst is op 1 juni 2021 in werking getreden en is ontstaan uit een samenwerking tussen brandweer, bergers, Rijkswaterstaat en Stichting IMN. </w:t>
+      </w:r>
+      <w:r>
+        <w:rPr>
+          <w:rFonts w:ascii="Arial" w:hAnsi="Arial" w:cs="Arial"/>
+          <w:sz w:val="22"/>
+        </w:rPr>
+        <w:t>Dit addendum geeft richting aan de werkwijze rondom de berging van elektrische voertuigen, maar legt geen bindende werkwijze vast. Ter verduidelijking is een stroomschema opgesteld, dat is opgenomen als bijlage 2</w:t>
       </w:r>
       <w:r>
         <w:rPr>
@@ -13627,7 +13824,7 @@
           <w:rFonts w:ascii="Arial" w:hAnsi="Arial" w:cs="Arial"/>
           <w:sz w:val="22"/>
         </w:rPr>
-        <w:t xml:space="preserve">Wanneer een EV moet worden geborgen en er sprake is van brandgevaar, moet de berger het voertuig vervoeren in een salvagecontainer (dompelcontainer). Indien de EV tijdens transport </w:t>
+        <w:t xml:space="preserve">Wanneer een EV moet worden geborgen en er sprake is van brandgevaar, moet de berger het voertuig vervoeren in een salvagecontainer (dompelcontainer). Indien de EV tijdens transport opnieuw vlam vat, dient de berger de container op een veilige locatie te lossen en de </w:t>
       </w:r>
       <w:r>
         <w:rPr>
@@ -13635,7 +13832,7 @@
           <w:sz w:val="22"/>
         </w:rPr>
         <w:lastRenderedPageBreak/>
-        <w:t>opnieuw vlam vat, dient de berger de container op een veilige locatie te lossen en de brandweer in te schakelen. De brandweer vult de container vervolgens met water, zodat het accupakket volledig ondergedompeld blijft.</w:t>
+        <w:t>brandweer in te schakelen. De brandweer vult de container vervolgens met water, zodat het accupakket volledig ondergedompeld blijft.</w:t>
       </w:r>
     </w:p>
     <w:p>
@@ -13851,7 +14048,23 @@
           <w:bCs/>
           <w:sz w:val="22"/>
         </w:rPr>
-        <w:t xml:space="preserve"> (zie afbeelding 1)</w:t>
+        <w:t xml:space="preserve"> (zie </w:t>
+      </w:r>
+      <w:r>
+        <w:rPr>
+          <w:rFonts w:ascii="Arial" w:hAnsi="Arial" w:cs="Arial"/>
+          <w:bCs/>
+          <w:sz w:val="22"/>
+        </w:rPr>
+        <w:t xml:space="preserve">de dompelcontainer van de politie op </w:t>
+      </w:r>
+      <w:r>
+        <w:rPr>
+          <w:rFonts w:ascii="Arial" w:hAnsi="Arial" w:cs="Arial"/>
+          <w:bCs/>
+          <w:sz w:val="22"/>
+        </w:rPr>
+        <w:t>afbeelding 1)</w:t>
       </w:r>
       <w:r>
         <w:rPr>
@@ -13995,11 +14208,10 @@
         <w:rPr>
           <w:noProof/>
         </w:rPr>
-        <w:lastRenderedPageBreak/>
         <w:drawing>
-          <wp:inline distT="0" distB="0" distL="0" distR="0" wp14:anchorId="5C9EB058" wp14:editId="2491CDBE">
-            <wp:extent cx="5715000" cy="3712221"/>
-            <wp:effectExtent l="0" t="0" r="0" b="2540"/>
+          <wp:inline distT="0" distB="0" distL="0" distR="0" wp14:anchorId="5C9EB058" wp14:editId="0A7B8D35">
+            <wp:extent cx="5114925" cy="3322439"/>
+            <wp:effectExtent l="19050" t="19050" r="9525" b="11430"/>
             <wp:docPr id="822401434" name="Afbeelding 1" descr="Afbeelding met buitenshuis, sneeuw, vlag, winter&#10;&#10;Door AI gegenereerde inhoud is mogelijk onjuist."/>
             <wp:cNvGraphicFramePr>
               <a:graphicFrameLocks xmlns:a="http://schemas.openxmlformats.org/drawingml/2006/main" noChangeAspect="1"/>
@@ -14027,14 +14239,16 @@
                   <pic:spPr bwMode="auto">
                     <a:xfrm rot="10800000">
                       <a:off x="0" y="0"/>
-                      <a:ext cx="5737189" cy="3726634"/>
+                      <a:ext cx="5184854" cy="3367862"/>
                     </a:xfrm>
                     <a:prstGeom prst="rect">
                       <a:avLst/>
                     </a:prstGeom>
                     <a:noFill/>
                     <a:ln>
-                      <a:noFill/>
+                      <a:solidFill>
+                        <a:schemeClr val="tx1"/>
+                      </a:solidFill>
                     </a:ln>
                     <a:extLst>
                       <a:ext uri="{53640926-AAD7-44D8-BBD7-CCE9431645EC}">
@@ -14063,14 +14277,27 @@
       <w:r>
         <w:t xml:space="preserve">Afbeelding </w:t>
       </w:r>
-      <w:fldSimple w:instr=" SEQ Afbeelding \* ARABIC ">
-        <w:r>
-          <w:rPr>
-            <w:noProof/>
-          </w:rPr>
-          <w:t>1</w:t>
-        </w:r>
-      </w:fldSimple>
+      <w:r>
+        <w:fldChar w:fldCharType="begin"/>
+      </w:r>
+      <w:r>
+        <w:instrText xml:space="preserve"> SEQ Afbeelding \* ARABIC </w:instrText>
+      </w:r>
+      <w:r>
+        <w:fldChar w:fldCharType="separate"/>
+      </w:r>
+      <w:r>
+        <w:rPr>
+          <w:noProof/>
+        </w:rPr>
+        <w:t>1</w:t>
+      </w:r>
+      <w:r>
+        <w:rPr>
+          <w:noProof/>
+        </w:rPr>
+        <w:fldChar w:fldCharType="end"/>
+      </w:r>
       <w:r>
         <w:t xml:space="preserve">: </w:t>
       </w:r>
@@ -14087,14 +14314,6 @@
         <w:rPr>
           <w:rFonts w:ascii="Arial" w:hAnsi="Arial" w:cs="Arial"/>
           <w:sz w:val="22"/>
-        </w:rPr>
-      </w:pPr>
-    </w:p>
-    <w:p>
-      <w:pPr>
-        <w:rPr>
-          <w:rFonts w:ascii="Arial" w:hAnsi="Arial" w:cs="Arial"/>
-          <w:sz w:val="22"/>
           <w:szCs w:val="24"/>
         </w:rPr>
       </w:pPr>
@@ -14104,6 +14323,7 @@
           <w:sz w:val="22"/>
           <w:szCs w:val="24"/>
         </w:rPr>
+        <w:lastRenderedPageBreak/>
         <w:t xml:space="preserve">De containers kunnen worden vervoerd door politievoertuigen </w:t>
       </w:r>
       <w:r>
@@ -14305,6 +14525,13 @@
         </w:rPr>
         <w:t xml:space="preserve"> </w:t>
       </w:r>
+      <w:r>
+        <w:rPr>
+          <w:rFonts w:ascii="Arial" w:hAnsi="Arial" w:cs="Arial"/>
+          <w:sz w:val="22"/>
+        </w:rPr>
+        <w:t xml:space="preserve">  </w:t>
+      </w:r>
     </w:p>
     <w:p>
       <w:pPr>
@@ -14331,7 +14558,49 @@
           <w:sz w:val="22"/>
           <w:szCs w:val="24"/>
         </w:rPr>
-        <w:t>Enkele belangrijke passages uit dit rapport:</w:t>
+        <w:t xml:space="preserve">Enkele </w:t>
+      </w:r>
+      <w:r>
+        <w:rPr>
+          <w:rFonts w:ascii="Arial" w:hAnsi="Arial" w:cs="Arial"/>
+          <w:sz w:val="22"/>
+          <w:szCs w:val="24"/>
+        </w:rPr>
+        <w:t xml:space="preserve">praktijkervaringen van bergen van </w:t>
+      </w:r>
+      <w:proofErr w:type="spellStart"/>
+      <w:r>
+        <w:rPr>
+          <w:rFonts w:ascii="Arial" w:hAnsi="Arial" w:cs="Arial"/>
+          <w:sz w:val="22"/>
+          <w:szCs w:val="24"/>
+        </w:rPr>
+        <w:t>EV’s</w:t>
+      </w:r>
+      <w:proofErr w:type="spellEnd"/>
+      <w:r>
+        <w:rPr>
+          <w:rFonts w:ascii="Arial" w:hAnsi="Arial" w:cs="Arial"/>
+          <w:sz w:val="22"/>
+          <w:szCs w:val="24"/>
+        </w:rPr>
+        <w:t xml:space="preserve"> </w:t>
+      </w:r>
+      <w:r>
+        <w:rPr>
+          <w:rFonts w:ascii="Arial" w:hAnsi="Arial" w:cs="Arial"/>
+          <w:sz w:val="22"/>
+          <w:szCs w:val="24"/>
+        </w:rPr>
+        <w:t>zijn beschreven in</w:t>
+      </w:r>
+      <w:r>
+        <w:rPr>
+          <w:rFonts w:ascii="Arial" w:hAnsi="Arial" w:cs="Arial"/>
+          <w:sz w:val="22"/>
+          <w:szCs w:val="24"/>
+        </w:rPr>
+        <w:t xml:space="preserve"> dit rapport:</w:t>
       </w:r>
     </w:p>
     <w:p>
@@ -14602,7 +14871,6 @@
           <w:sz w:val="22"/>
           <w:lang w:eastAsia="nl-NL"/>
         </w:rPr>
-        <w:lastRenderedPageBreak/>
         <w:t xml:space="preserve">Onderzoek naar het </w:t>
       </w:r>
       <w:r>
@@ -14938,7 +15206,7 @@
           <w:sz w:val="22"/>
           <w:szCs w:val="24"/>
         </w:rPr>
-        <w:t>. Daarnaast zijn de dompelcontainers van de politie nog niet operationeel inzetbaar door het ontbreken van interne richtlijnen.</w:t>
+        <w:t xml:space="preserve">. Daarnaast zijn de dompelcontainers van de politie nog niet </w:t>
       </w:r>
       <w:r>
         <w:rPr>
@@ -14946,6 +15214,15 @@
           <w:sz w:val="22"/>
           <w:szCs w:val="24"/>
         </w:rPr>
+        <w:lastRenderedPageBreak/>
+        <w:t>operationeel inzetbaar door het ontbreken van interne richtlijnen.</w:t>
+      </w:r>
+      <w:r>
+        <w:rPr>
+          <w:rFonts w:ascii="Arial" w:hAnsi="Arial" w:cs="Arial"/>
+          <w:sz w:val="22"/>
+          <w:szCs w:val="24"/>
+        </w:rPr>
         <w:t xml:space="preserve"> De salvagecontainers en de dompelcontainers van de politie verschillen aanzienlijk in gebruik. Een sa</w:t>
       </w:r>
       <w:r>
@@ -14980,6 +15257,222 @@
         </w:rPr>
         <w:t xml:space="preserve"> </w:t>
       </w:r>
+    </w:p>
+    <w:p>
+      <w:pPr>
+        <w:jc w:val="left"/>
+        <w:rPr>
+          <w:rFonts w:ascii="Arial" w:hAnsi="Arial" w:cs="Arial"/>
+        </w:rPr>
+      </w:pPr>
+    </w:p>
+    <w:p>
+      <w:pPr>
+        <w:jc w:val="left"/>
+        <w:rPr>
+          <w:rFonts w:ascii="Arial" w:hAnsi="Arial" w:cs="Arial"/>
+        </w:rPr>
+      </w:pPr>
+    </w:p>
+    <w:p>
+      <w:pPr>
+        <w:jc w:val="left"/>
+        <w:rPr>
+          <w:rFonts w:ascii="Arial" w:hAnsi="Arial" w:cs="Arial"/>
+        </w:rPr>
+      </w:pPr>
+    </w:p>
+    <w:p>
+      <w:pPr>
+        <w:jc w:val="left"/>
+        <w:rPr>
+          <w:rFonts w:ascii="Arial" w:hAnsi="Arial" w:cs="Arial"/>
+        </w:rPr>
+      </w:pPr>
+    </w:p>
+    <w:p>
+      <w:pPr>
+        <w:jc w:val="left"/>
+        <w:rPr>
+          <w:rFonts w:ascii="Arial" w:hAnsi="Arial" w:cs="Arial"/>
+        </w:rPr>
+      </w:pPr>
+    </w:p>
+    <w:p>
+      <w:pPr>
+        <w:jc w:val="left"/>
+        <w:rPr>
+          <w:rFonts w:ascii="Arial" w:hAnsi="Arial" w:cs="Arial"/>
+        </w:rPr>
+      </w:pPr>
+    </w:p>
+    <w:p>
+      <w:pPr>
+        <w:jc w:val="left"/>
+        <w:rPr>
+          <w:rFonts w:ascii="Arial" w:hAnsi="Arial" w:cs="Arial"/>
+        </w:rPr>
+      </w:pPr>
+    </w:p>
+    <w:p>
+      <w:pPr>
+        <w:jc w:val="left"/>
+        <w:rPr>
+          <w:rFonts w:ascii="Arial" w:hAnsi="Arial" w:cs="Arial"/>
+        </w:rPr>
+      </w:pPr>
+    </w:p>
+    <w:p>
+      <w:pPr>
+        <w:jc w:val="left"/>
+        <w:rPr>
+          <w:rFonts w:ascii="Arial" w:hAnsi="Arial" w:cs="Arial"/>
+        </w:rPr>
+      </w:pPr>
+    </w:p>
+    <w:p>
+      <w:pPr>
+        <w:jc w:val="left"/>
+        <w:rPr>
+          <w:rFonts w:ascii="Arial" w:hAnsi="Arial" w:cs="Arial"/>
+        </w:rPr>
+      </w:pPr>
+    </w:p>
+    <w:p>
+      <w:pPr>
+        <w:jc w:val="left"/>
+        <w:rPr>
+          <w:rFonts w:ascii="Arial" w:hAnsi="Arial" w:cs="Arial"/>
+        </w:rPr>
+      </w:pPr>
+    </w:p>
+    <w:p>
+      <w:pPr>
+        <w:jc w:val="left"/>
+        <w:rPr>
+          <w:rFonts w:ascii="Arial" w:hAnsi="Arial" w:cs="Arial"/>
+        </w:rPr>
+      </w:pPr>
+    </w:p>
+    <w:p>
+      <w:pPr>
+        <w:jc w:val="left"/>
+        <w:rPr>
+          <w:rFonts w:ascii="Arial" w:hAnsi="Arial" w:cs="Arial"/>
+        </w:rPr>
+      </w:pPr>
+    </w:p>
+    <w:p>
+      <w:pPr>
+        <w:jc w:val="left"/>
+        <w:rPr>
+          <w:rFonts w:ascii="Arial" w:hAnsi="Arial" w:cs="Arial"/>
+        </w:rPr>
+      </w:pPr>
+    </w:p>
+    <w:p>
+      <w:pPr>
+        <w:jc w:val="left"/>
+        <w:rPr>
+          <w:rFonts w:ascii="Arial" w:hAnsi="Arial" w:cs="Arial"/>
+        </w:rPr>
+      </w:pPr>
+    </w:p>
+    <w:p>
+      <w:pPr>
+        <w:jc w:val="left"/>
+        <w:rPr>
+          <w:rFonts w:ascii="Arial" w:hAnsi="Arial" w:cs="Arial"/>
+        </w:rPr>
+      </w:pPr>
+    </w:p>
+    <w:p>
+      <w:pPr>
+        <w:jc w:val="left"/>
+        <w:rPr>
+          <w:rFonts w:ascii="Arial" w:hAnsi="Arial" w:cs="Arial"/>
+        </w:rPr>
+      </w:pPr>
+    </w:p>
+    <w:p>
+      <w:pPr>
+        <w:jc w:val="left"/>
+        <w:rPr>
+          <w:rFonts w:ascii="Arial" w:hAnsi="Arial" w:cs="Arial"/>
+        </w:rPr>
+      </w:pPr>
+    </w:p>
+    <w:p>
+      <w:pPr>
+        <w:jc w:val="left"/>
+        <w:rPr>
+          <w:rFonts w:ascii="Arial" w:hAnsi="Arial" w:cs="Arial"/>
+        </w:rPr>
+      </w:pPr>
+    </w:p>
+    <w:p>
+      <w:pPr>
+        <w:jc w:val="left"/>
+        <w:rPr>
+          <w:rFonts w:ascii="Arial" w:hAnsi="Arial" w:cs="Arial"/>
+        </w:rPr>
+      </w:pPr>
+    </w:p>
+    <w:p>
+      <w:pPr>
+        <w:jc w:val="left"/>
+        <w:rPr>
+          <w:rFonts w:ascii="Arial" w:hAnsi="Arial" w:cs="Arial"/>
+        </w:rPr>
+      </w:pPr>
+    </w:p>
+    <w:p>
+      <w:pPr>
+        <w:jc w:val="left"/>
+        <w:rPr>
+          <w:rFonts w:ascii="Arial" w:hAnsi="Arial" w:cs="Arial"/>
+        </w:rPr>
+      </w:pPr>
+    </w:p>
+    <w:p>
+      <w:pPr>
+        <w:jc w:val="left"/>
+        <w:rPr>
+          <w:rFonts w:ascii="Arial" w:hAnsi="Arial" w:cs="Arial"/>
+        </w:rPr>
+      </w:pPr>
+    </w:p>
+    <w:p>
+      <w:pPr>
+        <w:jc w:val="left"/>
+        <w:rPr>
+          <w:rFonts w:ascii="Arial" w:hAnsi="Arial" w:cs="Arial"/>
+        </w:rPr>
+      </w:pPr>
+    </w:p>
+    <w:p>
+      <w:pPr>
+        <w:jc w:val="left"/>
+        <w:rPr>
+          <w:rFonts w:ascii="Arial" w:hAnsi="Arial" w:cs="Arial"/>
+        </w:rPr>
+      </w:pPr>
+    </w:p>
+    <w:p>
+      <w:pPr>
+        <w:jc w:val="left"/>
+        <w:rPr>
+          <w:rFonts w:ascii="Arial" w:hAnsi="Arial" w:cs="Arial"/>
+        </w:rPr>
+      </w:pPr>
+    </w:p>
+    <w:p>
+      <w:pPr>
+        <w:jc w:val="left"/>
+        <w:rPr>
+          <w:rFonts w:ascii="Arial" w:hAnsi="Arial" w:cs="Arial"/>
+        </w:rPr>
+      </w:pPr>
     </w:p>
     <w:p>
       <w:pPr>
@@ -16684,6 +17177,8 @@
       <w:r>
         <w:rPr>
           <w:rFonts w:ascii="Arial" w:hAnsi="Arial" w:cs="Arial"/>
+          <w:b/>
+          <w:bCs/>
           <w:color w:val="002241" w:themeColor="accent1" w:themeShade="80"/>
           <w:sz w:val="22"/>
         </w:rPr>
@@ -16692,6 +17187,8 @@
       <w:r>
         <w:rPr>
           <w:rFonts w:ascii="Arial" w:hAnsi="Arial" w:cs="Arial"/>
+          <w:b/>
+          <w:bCs/>
           <w:color w:val="002241" w:themeColor="accent1" w:themeShade="80"/>
           <w:sz w:val="22"/>
           <w:u w:val="single"/>
@@ -16701,6 +17198,8 @@
       <w:r>
         <w:rPr>
           <w:rFonts w:ascii="Arial" w:hAnsi="Arial" w:cs="Arial"/>
+          <w:b/>
+          <w:bCs/>
           <w:color w:val="002241" w:themeColor="accent1" w:themeShade="80"/>
           <w:sz w:val="22"/>
         </w:rPr>
@@ -17242,6 +17741,8 @@
       <w:r>
         <w:rPr>
           <w:rFonts w:ascii="Arial" w:hAnsi="Arial" w:cs="Arial"/>
+          <w:b/>
+          <w:bCs/>
           <w:color w:val="002241" w:themeColor="accent1" w:themeShade="80"/>
           <w:sz w:val="22"/>
         </w:rPr>
@@ -17250,6 +17751,8 @@
       <w:r>
         <w:rPr>
           <w:rFonts w:ascii="Arial" w:hAnsi="Arial" w:cs="Arial"/>
+          <w:b/>
+          <w:bCs/>
           <w:color w:val="002241" w:themeColor="accent1" w:themeShade="80"/>
           <w:sz w:val="22"/>
           <w:u w:val="single"/>
@@ -17585,56 +18088,7 @@
     </w:p>
     <w:p>
       <w:pPr>
-        <w:rPr>
-          <w:rFonts w:ascii="Arial" w:hAnsi="Arial" w:cs="Arial"/>
-          <w:color w:val="002241" w:themeColor="accent1" w:themeShade="80"/>
-          <w:sz w:val="22"/>
-        </w:rPr>
-      </w:pPr>
-      <w:r>
-        <w:rPr>
-          <w:rFonts w:ascii="Arial" w:hAnsi="Arial" w:cs="Arial"/>
-          <w:b/>
-          <w:bCs/>
-          <w:color w:val="002241" w:themeColor="accent1" w:themeShade="80"/>
-          <w:sz w:val="22"/>
-        </w:rPr>
-        <w:t xml:space="preserve">Scenario 3 : </w:t>
-      </w:r>
-      <w:r>
-        <w:rPr>
-          <w:rFonts w:ascii="Arial" w:hAnsi="Arial" w:cs="Arial"/>
-          <w:color w:val="002241" w:themeColor="accent1" w:themeShade="80"/>
-          <w:sz w:val="22"/>
-        </w:rPr>
-        <w:t xml:space="preserve">Het voertuig is geblust en er is sprake van </w:t>
-      </w:r>
-      <w:r>
-        <w:rPr>
-          <w:rFonts w:ascii="Arial" w:hAnsi="Arial" w:cs="Arial"/>
-          <w:color w:val="002241" w:themeColor="accent1" w:themeShade="80"/>
-          <w:sz w:val="22"/>
-          <w:u w:val="single"/>
-        </w:rPr>
-        <w:t>een stabiel accupakket</w:t>
-      </w:r>
-    </w:p>
-    <w:p>
-      <w:pPr>
-        <w:rPr>
-          <w:rFonts w:ascii="Arial" w:hAnsi="Arial" w:cs="Arial"/>
-          <w:sz w:val="22"/>
-        </w:rPr>
-      </w:pPr>
-    </w:p>
-    <w:p>
-      <w:pPr>
-        <w:pStyle w:val="Lijstalinea"/>
         <w:widowControl w:val="0"/>
-        <w:numPr>
-          <w:ilvl w:val="0"/>
-          <w:numId w:val="65"/>
-        </w:numPr>
         <w:tabs>
           <w:tab w:val="left" w:pos="567"/>
           <w:tab w:val="left" w:pos="851"/>
@@ -17645,19 +18099,59 @@
           <w:tab w:val="right" w:pos="9072"/>
         </w:tabs>
         <w:spacing w:line="250" w:lineRule="atLeast"/>
-        <w:jc w:val="left"/>
-        <w:rPr>
-          <w:rFonts w:ascii="Arial" w:hAnsi="Arial" w:cs="Arial"/>
-          <w:sz w:val="22"/>
-        </w:rPr>
-      </w:pPr>
-      <w:r>
-        <w:rPr>
-          <w:rFonts w:ascii="Arial" w:hAnsi="Arial" w:cs="Arial"/>
-          <w:sz w:val="22"/>
-        </w:rPr>
-        <w:t>FOCO gaat zelf ter plaatse;</w:t>
-      </w:r>
+        <w:rPr>
+          <w:rFonts w:ascii="Arial" w:hAnsi="Arial" w:cs="Arial"/>
+          <w:sz w:val="22"/>
+        </w:rPr>
+      </w:pPr>
+    </w:p>
+    <w:p>
+      <w:pPr>
+        <w:rPr>
+          <w:rFonts w:ascii="Arial" w:hAnsi="Arial" w:cs="Arial"/>
+          <w:color w:val="002241" w:themeColor="accent1" w:themeShade="80"/>
+          <w:sz w:val="22"/>
+        </w:rPr>
+      </w:pPr>
+      <w:r>
+        <w:rPr>
+          <w:rFonts w:ascii="Arial" w:hAnsi="Arial" w:cs="Arial"/>
+          <w:b/>
+          <w:bCs/>
+          <w:color w:val="002241" w:themeColor="accent1" w:themeShade="80"/>
+          <w:sz w:val="22"/>
+        </w:rPr>
+        <w:t xml:space="preserve">Scenario 3 : </w:t>
+      </w:r>
+      <w:r>
+        <w:rPr>
+          <w:rFonts w:ascii="Arial" w:hAnsi="Arial" w:cs="Arial"/>
+          <w:b/>
+          <w:bCs/>
+          <w:color w:val="002241" w:themeColor="accent1" w:themeShade="80"/>
+          <w:sz w:val="22"/>
+        </w:rPr>
+        <w:t xml:space="preserve">Het voertuig is geblust en er is sprake van </w:t>
+      </w:r>
+      <w:r>
+        <w:rPr>
+          <w:rFonts w:ascii="Arial" w:hAnsi="Arial" w:cs="Arial"/>
+          <w:b/>
+          <w:bCs/>
+          <w:color w:val="002241" w:themeColor="accent1" w:themeShade="80"/>
+          <w:sz w:val="22"/>
+          <w:u w:val="single"/>
+        </w:rPr>
+        <w:t>een stabiel accupakket</w:t>
+      </w:r>
+    </w:p>
+    <w:p>
+      <w:pPr>
+        <w:rPr>
+          <w:rFonts w:ascii="Arial" w:hAnsi="Arial" w:cs="Arial"/>
+          <w:sz w:val="22"/>
+        </w:rPr>
+      </w:pPr>
     </w:p>
     <w:p>
       <w:pPr>
@@ -17677,45 +18171,18 @@
           <w:tab w:val="right" w:pos="9072"/>
         </w:tabs>
         <w:spacing w:line="250" w:lineRule="atLeast"/>
-        <w:rPr>
-          <w:rFonts w:ascii="Arial" w:hAnsi="Arial" w:cs="Arial"/>
-          <w:sz w:val="22"/>
-        </w:rPr>
-      </w:pPr>
-      <w:r>
-        <w:rPr>
-          <w:rFonts w:ascii="Arial" w:hAnsi="Arial" w:cs="Arial"/>
-          <w:sz w:val="22"/>
-        </w:rPr>
-        <w:t xml:space="preserve">FOCO  neemt deel aan het </w:t>
-      </w:r>
-      <w:r>
-        <w:rPr>
-          <w:rFonts w:ascii="Arial" w:hAnsi="Arial" w:cs="Arial"/>
-          <w:sz w:val="22"/>
-        </w:rPr>
-        <w:t>commando plaats incident overleg (</w:t>
-      </w:r>
-      <w:r>
-        <w:rPr>
-          <w:rFonts w:ascii="Arial" w:hAnsi="Arial" w:cs="Arial"/>
-          <w:sz w:val="22"/>
-        </w:rPr>
-        <w:t>COPI-overleg</w:t>
-      </w:r>
-      <w:r>
-        <w:rPr>
-          <w:rFonts w:ascii="Arial" w:hAnsi="Arial" w:cs="Arial"/>
-          <w:sz w:val="22"/>
-        </w:rPr>
-        <w:t>)</w:t>
-      </w:r>
-      <w:r>
-        <w:rPr>
-          <w:rFonts w:ascii="Arial" w:hAnsi="Arial" w:cs="Arial"/>
-          <w:sz w:val="22"/>
-        </w:rPr>
-        <w:t>:</w:t>
+        <w:jc w:val="left"/>
+        <w:rPr>
+          <w:rFonts w:ascii="Arial" w:hAnsi="Arial" w:cs="Arial"/>
+          <w:sz w:val="22"/>
+        </w:rPr>
+      </w:pPr>
+      <w:r>
+        <w:rPr>
+          <w:rFonts w:ascii="Arial" w:hAnsi="Arial" w:cs="Arial"/>
+          <w:sz w:val="22"/>
+        </w:rPr>
+        <w:t>FOCO gaat zelf ter plaatse;</w:t>
       </w:r>
     </w:p>
     <w:p>
@@ -17746,7 +18213,35 @@
           <w:rFonts w:ascii="Arial" w:hAnsi="Arial" w:cs="Arial"/>
           <w:sz w:val="22"/>
         </w:rPr>
-        <w:t>Brandweer monitort de temperatuur van het accupakket en verwijdert op advies van FO de benodigde voertuigdelen ten behoeve van de berging van de slachtoffers;</w:t>
+        <w:t xml:space="preserve">FOCO  neemt deel aan het </w:t>
+      </w:r>
+      <w:r>
+        <w:rPr>
+          <w:rFonts w:ascii="Arial" w:hAnsi="Arial" w:cs="Arial"/>
+          <w:sz w:val="22"/>
+        </w:rPr>
+        <w:t>commando plaats incident overleg (</w:t>
+      </w:r>
+      <w:r>
+        <w:rPr>
+          <w:rFonts w:ascii="Arial" w:hAnsi="Arial" w:cs="Arial"/>
+          <w:sz w:val="22"/>
+        </w:rPr>
+        <w:t>COPI-overleg</w:t>
+      </w:r>
+      <w:r>
+        <w:rPr>
+          <w:rFonts w:ascii="Arial" w:hAnsi="Arial" w:cs="Arial"/>
+          <w:sz w:val="22"/>
+        </w:rPr>
+        <w:t>)</w:t>
+      </w:r>
+      <w:r>
+        <w:rPr>
+          <w:rFonts w:ascii="Arial" w:hAnsi="Arial" w:cs="Arial"/>
+          <w:sz w:val="22"/>
+        </w:rPr>
+        <w:t>:</w:t>
       </w:r>
     </w:p>
     <w:p>
@@ -17777,39 +18272,7 @@
           <w:rFonts w:ascii="Arial" w:hAnsi="Arial" w:cs="Arial"/>
           <w:sz w:val="22"/>
         </w:rPr>
-        <w:t xml:space="preserve">Medewerkers FO bergen de slachtoffers en maken daarbij gebruik van de minimaal voorgeschreven </w:t>
-      </w:r>
-      <w:proofErr w:type="spellStart"/>
-      <w:r>
-        <w:rPr>
-          <w:rFonts w:ascii="Arial" w:hAnsi="Arial" w:cs="Arial"/>
-          <w:sz w:val="22"/>
-        </w:rPr>
-        <w:t>PBM’s</w:t>
-      </w:r>
-      <w:proofErr w:type="spellEnd"/>
-      <w:r>
-        <w:rPr>
-          <w:rFonts w:ascii="Arial" w:hAnsi="Arial" w:cs="Arial"/>
-          <w:sz w:val="22"/>
-        </w:rPr>
-        <w:t xml:space="preserve"> (volgelaatsmasker met ABEK </w:t>
-      </w:r>
-      <w:proofErr w:type="spellStart"/>
-      <w:r>
-        <w:rPr>
-          <w:rFonts w:ascii="Arial" w:hAnsi="Arial" w:cs="Arial"/>
-          <w:sz w:val="22"/>
-        </w:rPr>
-        <w:t>filterbus</w:t>
-      </w:r>
-      <w:proofErr w:type="spellEnd"/>
-      <w:r>
-        <w:rPr>
-          <w:rFonts w:ascii="Arial" w:hAnsi="Arial" w:cs="Arial"/>
-          <w:sz w:val="22"/>
-        </w:rPr>
-        <w:t>, brandoverall met daarover witte overall, dubbele laag handschoenen, veiligheidshelm en veiligheidslaarzen);</w:t>
+        <w:t>Brandweer monitort de temperatuur van het accupakket en verwijdert op advies van FO de benodigde voertuigdelen ten behoeve van de berging van de slachtoffers;</w:t>
       </w:r>
     </w:p>
     <w:p>
@@ -17840,7 +18303,39 @@
           <w:rFonts w:ascii="Arial" w:hAnsi="Arial" w:cs="Arial"/>
           <w:sz w:val="22"/>
         </w:rPr>
-        <w:t>De slachtoffers worden in een vloeistofdichte bak of indien niet genoeg voorradig een dubbele laag transportzakken vervoerd ten behoeve van de lijkschouw:</w:t>
+        <w:t xml:space="preserve">Medewerkers FO bergen de slachtoffers en maken daarbij gebruik van de minimaal voorgeschreven </w:t>
+      </w:r>
+      <w:proofErr w:type="spellStart"/>
+      <w:r>
+        <w:rPr>
+          <w:rFonts w:ascii="Arial" w:hAnsi="Arial" w:cs="Arial"/>
+          <w:sz w:val="22"/>
+        </w:rPr>
+        <w:t>PBM’s</w:t>
+      </w:r>
+      <w:proofErr w:type="spellEnd"/>
+      <w:r>
+        <w:rPr>
+          <w:rFonts w:ascii="Arial" w:hAnsi="Arial" w:cs="Arial"/>
+          <w:sz w:val="22"/>
+        </w:rPr>
+        <w:t xml:space="preserve"> (volgelaatsmasker met ABEK </w:t>
+      </w:r>
+      <w:proofErr w:type="spellStart"/>
+      <w:r>
+        <w:rPr>
+          <w:rFonts w:ascii="Arial" w:hAnsi="Arial" w:cs="Arial"/>
+          <w:sz w:val="22"/>
+        </w:rPr>
+        <w:t>filterbus</w:t>
+      </w:r>
+      <w:proofErr w:type="spellEnd"/>
+      <w:r>
+        <w:rPr>
+          <w:rFonts w:ascii="Arial" w:hAnsi="Arial" w:cs="Arial"/>
+          <w:sz w:val="22"/>
+        </w:rPr>
+        <w:t>, brandoverall met daarover witte overall, dubbele laag handschoenen, veiligheidshelm en veiligheidslaarzen);</w:t>
       </w:r>
     </w:p>
     <w:p>
@@ -17871,7 +18366,7 @@
           <w:rFonts w:ascii="Arial" w:hAnsi="Arial" w:cs="Arial"/>
           <w:sz w:val="22"/>
         </w:rPr>
-        <w:t>Het voertuig wordt in de watercontainer vervoerd naar een afgesloten plaats van onderzoek (bij voorkeur in de buitenlucht);</w:t>
+        <w:t>De slachtoffers worden in een vloeistofdichte bak of indien niet genoeg voorradig een dubbele laag transportzakken vervoerd ten behoeve van de lijkschouw:</w:t>
       </w:r>
     </w:p>
     <w:p>
@@ -17902,28 +18397,17 @@
           <w:rFonts w:ascii="Arial" w:hAnsi="Arial" w:cs="Arial"/>
           <w:sz w:val="22"/>
         </w:rPr>
-        <w:t>Het forensisch voertuigonderzoek vindt pas minimaal 24 uur nadat het sein veilig door de AGS is gegeven plaats.</w:t>
-      </w:r>
-    </w:p>
-    <w:p>
-      <w:pPr>
-        <w:pStyle w:val="Kop2"/>
-        <w:rPr>
-          <w:rFonts w:ascii="Arial" w:hAnsi="Arial" w:cs="Arial"/>
-        </w:rPr>
-      </w:pPr>
-      <w:bookmarkStart w:id="49" w:name="_Toc191992022"/>
-      <w:r>
-        <w:rPr>
-          <w:rFonts w:ascii="Arial" w:hAnsi="Arial" w:cs="Arial"/>
-        </w:rPr>
-        <w:t>Samenvatting</w:t>
-      </w:r>
-      <w:bookmarkEnd w:id="49"/>
-    </w:p>
-    <w:p>
-      <w:pPr>
+        <w:t>Het voertuig wordt in de watercontainer vervoerd naar een afgesloten plaats van onderzoek (bij voorkeur in de buitenlucht);</w:t>
+      </w:r>
+    </w:p>
+    <w:p>
+      <w:pPr>
+        <w:pStyle w:val="Lijstalinea"/>
         <w:widowControl w:val="0"/>
+        <w:numPr>
+          <w:ilvl w:val="0"/>
+          <w:numId w:val="65"/>
+        </w:numPr>
         <w:tabs>
           <w:tab w:val="left" w:pos="567"/>
           <w:tab w:val="left" w:pos="851"/>
@@ -17944,36 +18428,24 @@
           <w:rFonts w:ascii="Arial" w:hAnsi="Arial" w:cs="Arial"/>
           <w:sz w:val="22"/>
         </w:rPr>
-        <w:t>O</w:t>
-      </w:r>
-      <w:r>
-        <w:rPr>
-          <w:rFonts w:ascii="Arial" w:hAnsi="Arial" w:cs="Arial"/>
-          <w:sz w:val="22"/>
-        </w:rPr>
-        <w:t xml:space="preserve">p basis van de in hoofdstuk 5 beschreven aanbevelingen zijn drie scenario’s uitgeschreven. </w:t>
-      </w:r>
-      <w:r>
-        <w:rPr>
-          <w:rFonts w:ascii="Arial" w:hAnsi="Arial" w:cs="Arial"/>
-          <w:sz w:val="22"/>
-        </w:rPr>
-        <w:t>Door deze richtlijnen te implementeren, wordt de veiligheid van alle betrokken partijen gewaarborgd en wordt forensisch onderzoek efficiënter uitgevoerd.</w:t>
-      </w:r>
-      <w:r>
-        <w:rPr>
-          <w:rFonts w:ascii="Arial" w:hAnsi="Arial" w:cs="Arial"/>
-          <w:sz w:val="22"/>
-        </w:rPr>
-        <w:t xml:space="preserve"> </w:t>
-      </w:r>
-      <w:r>
-        <w:rPr>
-          <w:rFonts w:ascii="Arial" w:hAnsi="Arial" w:cs="Arial"/>
-          <w:sz w:val="22"/>
-        </w:rPr>
-        <w:t>Van deze scenario’s is in hoofdstuk 7.2 een beslisboom opgenomen.</w:t>
-      </w:r>
+        <w:t>Het forensisch voertuigonderzoek vindt pas minimaal 24 uur nadat het sein veilig door de AGS is gegeven plaats.</w:t>
+      </w:r>
+    </w:p>
+    <w:p>
+      <w:pPr>
+        <w:pStyle w:val="Kop2"/>
+        <w:rPr>
+          <w:rFonts w:ascii="Arial" w:hAnsi="Arial" w:cs="Arial"/>
+        </w:rPr>
+      </w:pPr>
+      <w:bookmarkStart w:id="49" w:name="_Toc191992022"/>
+      <w:r>
+        <w:rPr>
+          <w:rFonts w:ascii="Arial" w:hAnsi="Arial" w:cs="Arial"/>
+        </w:rPr>
+        <w:t>Samenvatting</w:t>
+      </w:r>
+      <w:bookmarkEnd w:id="49"/>
     </w:p>
     <w:p>
       <w:pPr>
@@ -17993,6 +18465,41 @@
           <w:sz w:val="22"/>
         </w:rPr>
       </w:pPr>
+      <w:r>
+        <w:rPr>
+          <w:rFonts w:ascii="Arial" w:hAnsi="Arial" w:cs="Arial"/>
+          <w:sz w:val="22"/>
+        </w:rPr>
+        <w:t>O</w:t>
+      </w:r>
+      <w:r>
+        <w:rPr>
+          <w:rFonts w:ascii="Arial" w:hAnsi="Arial" w:cs="Arial"/>
+          <w:sz w:val="22"/>
+        </w:rPr>
+        <w:t xml:space="preserve">p basis van de in hoofdstuk 5 beschreven aanbevelingen zijn drie scenario’s uitgeschreven. </w:t>
+      </w:r>
+      <w:r>
+        <w:rPr>
+          <w:rFonts w:ascii="Arial" w:hAnsi="Arial" w:cs="Arial"/>
+          <w:sz w:val="22"/>
+        </w:rPr>
+        <w:t>Door deze richtlijnen te implementeren, wordt de veiligheid van alle betrokken partijen gewaarborgd en wordt forensisch onderzoek efficiënter uitgevoerd.</w:t>
+      </w:r>
+      <w:r>
+        <w:rPr>
+          <w:rFonts w:ascii="Arial" w:hAnsi="Arial" w:cs="Arial"/>
+          <w:sz w:val="22"/>
+        </w:rPr>
+        <w:t xml:space="preserve"> </w:t>
+      </w:r>
+      <w:r>
+        <w:rPr>
+          <w:rFonts w:ascii="Arial" w:hAnsi="Arial" w:cs="Arial"/>
+          <w:sz w:val="22"/>
+        </w:rPr>
+        <w:t>Van deze scenario’s is in hoofdstuk 7.2 een beslisboom opgenomen.</w:t>
+      </w:r>
     </w:p>
     <w:p>
       <w:pPr>
@@ -18490,272 +18997,6 @@
     </w:p>
     <w:p>
       <w:pPr>
-        <w:widowControl w:val="0"/>
-        <w:tabs>
-          <w:tab w:val="left" w:pos="567"/>
-          <w:tab w:val="left" w:pos="851"/>
-          <w:tab w:val="left" w:pos="1134"/>
-          <w:tab w:val="left" w:pos="1418"/>
-          <w:tab w:val="left" w:pos="1701"/>
-          <w:tab w:val="center" w:pos="4536"/>
-          <w:tab w:val="right" w:pos="9072"/>
-        </w:tabs>
-        <w:spacing w:line="250" w:lineRule="atLeast"/>
-        <w:rPr>
-          <w:rFonts w:ascii="Arial" w:hAnsi="Arial" w:cs="Arial"/>
-          <w:sz w:val="22"/>
-        </w:rPr>
-      </w:pPr>
-    </w:p>
-    <w:p>
-      <w:pPr>
-        <w:widowControl w:val="0"/>
-        <w:tabs>
-          <w:tab w:val="left" w:pos="567"/>
-          <w:tab w:val="left" w:pos="851"/>
-          <w:tab w:val="left" w:pos="1134"/>
-          <w:tab w:val="left" w:pos="1418"/>
-          <w:tab w:val="left" w:pos="1701"/>
-          <w:tab w:val="center" w:pos="4536"/>
-          <w:tab w:val="right" w:pos="9072"/>
-        </w:tabs>
-        <w:spacing w:line="250" w:lineRule="atLeast"/>
-        <w:rPr>
-          <w:rFonts w:ascii="Arial" w:hAnsi="Arial" w:cs="Arial"/>
-          <w:sz w:val="22"/>
-        </w:rPr>
-      </w:pPr>
-    </w:p>
-    <w:p>
-      <w:pPr>
-        <w:widowControl w:val="0"/>
-        <w:tabs>
-          <w:tab w:val="left" w:pos="567"/>
-          <w:tab w:val="left" w:pos="851"/>
-          <w:tab w:val="left" w:pos="1134"/>
-          <w:tab w:val="left" w:pos="1418"/>
-          <w:tab w:val="left" w:pos="1701"/>
-          <w:tab w:val="center" w:pos="4536"/>
-          <w:tab w:val="right" w:pos="9072"/>
-        </w:tabs>
-        <w:spacing w:line="250" w:lineRule="atLeast"/>
-        <w:rPr>
-          <w:rFonts w:ascii="Arial" w:hAnsi="Arial" w:cs="Arial"/>
-          <w:sz w:val="22"/>
-        </w:rPr>
-      </w:pPr>
-    </w:p>
-    <w:p>
-      <w:pPr>
-        <w:widowControl w:val="0"/>
-        <w:tabs>
-          <w:tab w:val="left" w:pos="567"/>
-          <w:tab w:val="left" w:pos="851"/>
-          <w:tab w:val="left" w:pos="1134"/>
-          <w:tab w:val="left" w:pos="1418"/>
-          <w:tab w:val="left" w:pos="1701"/>
-          <w:tab w:val="center" w:pos="4536"/>
-          <w:tab w:val="right" w:pos="9072"/>
-        </w:tabs>
-        <w:spacing w:line="250" w:lineRule="atLeast"/>
-        <w:rPr>
-          <w:rFonts w:ascii="Arial" w:hAnsi="Arial" w:cs="Arial"/>
-          <w:sz w:val="22"/>
-        </w:rPr>
-      </w:pPr>
-    </w:p>
-    <w:p>
-      <w:pPr>
-        <w:widowControl w:val="0"/>
-        <w:tabs>
-          <w:tab w:val="left" w:pos="567"/>
-          <w:tab w:val="left" w:pos="851"/>
-          <w:tab w:val="left" w:pos="1134"/>
-          <w:tab w:val="left" w:pos="1418"/>
-          <w:tab w:val="left" w:pos="1701"/>
-          <w:tab w:val="center" w:pos="4536"/>
-          <w:tab w:val="right" w:pos="9072"/>
-        </w:tabs>
-        <w:spacing w:line="250" w:lineRule="atLeast"/>
-        <w:rPr>
-          <w:rFonts w:ascii="Arial" w:hAnsi="Arial" w:cs="Arial"/>
-          <w:sz w:val="22"/>
-        </w:rPr>
-      </w:pPr>
-    </w:p>
-    <w:p>
-      <w:pPr>
-        <w:widowControl w:val="0"/>
-        <w:tabs>
-          <w:tab w:val="left" w:pos="567"/>
-          <w:tab w:val="left" w:pos="851"/>
-          <w:tab w:val="left" w:pos="1134"/>
-          <w:tab w:val="left" w:pos="1418"/>
-          <w:tab w:val="left" w:pos="1701"/>
-          <w:tab w:val="center" w:pos="4536"/>
-          <w:tab w:val="right" w:pos="9072"/>
-        </w:tabs>
-        <w:spacing w:line="250" w:lineRule="atLeast"/>
-        <w:rPr>
-          <w:rFonts w:ascii="Arial" w:hAnsi="Arial" w:cs="Arial"/>
-          <w:sz w:val="22"/>
-        </w:rPr>
-      </w:pPr>
-    </w:p>
-    <w:p>
-      <w:pPr>
-        <w:widowControl w:val="0"/>
-        <w:tabs>
-          <w:tab w:val="left" w:pos="567"/>
-          <w:tab w:val="left" w:pos="851"/>
-          <w:tab w:val="left" w:pos="1134"/>
-          <w:tab w:val="left" w:pos="1418"/>
-          <w:tab w:val="left" w:pos="1701"/>
-          <w:tab w:val="center" w:pos="4536"/>
-          <w:tab w:val="right" w:pos="9072"/>
-        </w:tabs>
-        <w:spacing w:line="250" w:lineRule="atLeast"/>
-        <w:rPr>
-          <w:rFonts w:ascii="Arial" w:hAnsi="Arial" w:cs="Arial"/>
-          <w:sz w:val="22"/>
-        </w:rPr>
-      </w:pPr>
-    </w:p>
-    <w:p>
-      <w:pPr>
-        <w:widowControl w:val="0"/>
-        <w:tabs>
-          <w:tab w:val="left" w:pos="567"/>
-          <w:tab w:val="left" w:pos="851"/>
-          <w:tab w:val="left" w:pos="1134"/>
-          <w:tab w:val="left" w:pos="1418"/>
-          <w:tab w:val="left" w:pos="1701"/>
-          <w:tab w:val="center" w:pos="4536"/>
-          <w:tab w:val="right" w:pos="9072"/>
-        </w:tabs>
-        <w:spacing w:line="250" w:lineRule="atLeast"/>
-        <w:rPr>
-          <w:rFonts w:ascii="Arial" w:hAnsi="Arial" w:cs="Arial"/>
-          <w:sz w:val="22"/>
-        </w:rPr>
-      </w:pPr>
-    </w:p>
-    <w:p>
-      <w:pPr>
-        <w:widowControl w:val="0"/>
-        <w:tabs>
-          <w:tab w:val="left" w:pos="567"/>
-          <w:tab w:val="left" w:pos="851"/>
-          <w:tab w:val="left" w:pos="1134"/>
-          <w:tab w:val="left" w:pos="1418"/>
-          <w:tab w:val="left" w:pos="1701"/>
-          <w:tab w:val="center" w:pos="4536"/>
-          <w:tab w:val="right" w:pos="9072"/>
-        </w:tabs>
-        <w:spacing w:line="250" w:lineRule="atLeast"/>
-        <w:rPr>
-          <w:rFonts w:ascii="Arial" w:hAnsi="Arial" w:cs="Arial"/>
-          <w:sz w:val="22"/>
-        </w:rPr>
-      </w:pPr>
-    </w:p>
-    <w:p>
-      <w:pPr>
-        <w:widowControl w:val="0"/>
-        <w:tabs>
-          <w:tab w:val="left" w:pos="567"/>
-          <w:tab w:val="left" w:pos="851"/>
-          <w:tab w:val="left" w:pos="1134"/>
-          <w:tab w:val="left" w:pos="1418"/>
-          <w:tab w:val="left" w:pos="1701"/>
-          <w:tab w:val="center" w:pos="4536"/>
-          <w:tab w:val="right" w:pos="9072"/>
-        </w:tabs>
-        <w:spacing w:line="250" w:lineRule="atLeast"/>
-        <w:rPr>
-          <w:rFonts w:ascii="Arial" w:hAnsi="Arial" w:cs="Arial"/>
-          <w:sz w:val="22"/>
-        </w:rPr>
-      </w:pPr>
-    </w:p>
-    <w:p>
-      <w:pPr>
-        <w:widowControl w:val="0"/>
-        <w:tabs>
-          <w:tab w:val="left" w:pos="567"/>
-          <w:tab w:val="left" w:pos="851"/>
-          <w:tab w:val="left" w:pos="1134"/>
-          <w:tab w:val="left" w:pos="1418"/>
-          <w:tab w:val="left" w:pos="1701"/>
-          <w:tab w:val="center" w:pos="4536"/>
-          <w:tab w:val="right" w:pos="9072"/>
-        </w:tabs>
-        <w:spacing w:line="250" w:lineRule="atLeast"/>
-        <w:rPr>
-          <w:rFonts w:ascii="Arial" w:hAnsi="Arial" w:cs="Arial"/>
-          <w:sz w:val="22"/>
-        </w:rPr>
-      </w:pPr>
-    </w:p>
-    <w:p>
-      <w:pPr>
-        <w:widowControl w:val="0"/>
-        <w:tabs>
-          <w:tab w:val="left" w:pos="567"/>
-          <w:tab w:val="left" w:pos="851"/>
-          <w:tab w:val="left" w:pos="1134"/>
-          <w:tab w:val="left" w:pos="1418"/>
-          <w:tab w:val="left" w:pos="1701"/>
-          <w:tab w:val="center" w:pos="4536"/>
-          <w:tab w:val="right" w:pos="9072"/>
-        </w:tabs>
-        <w:spacing w:line="250" w:lineRule="atLeast"/>
-        <w:rPr>
-          <w:rFonts w:ascii="Arial" w:hAnsi="Arial" w:cs="Arial"/>
-          <w:sz w:val="22"/>
-        </w:rPr>
-      </w:pPr>
-    </w:p>
-    <w:p>
-      <w:pPr>
-        <w:widowControl w:val="0"/>
-        <w:tabs>
-          <w:tab w:val="left" w:pos="567"/>
-          <w:tab w:val="left" w:pos="851"/>
-          <w:tab w:val="left" w:pos="1134"/>
-          <w:tab w:val="left" w:pos="1418"/>
-          <w:tab w:val="left" w:pos="1701"/>
-          <w:tab w:val="center" w:pos="4536"/>
-          <w:tab w:val="right" w:pos="9072"/>
-        </w:tabs>
-        <w:spacing w:line="250" w:lineRule="atLeast"/>
-        <w:rPr>
-          <w:rFonts w:ascii="Arial" w:hAnsi="Arial" w:cs="Arial"/>
-          <w:sz w:val="22"/>
-        </w:rPr>
-      </w:pPr>
-    </w:p>
-    <w:p>
-      <w:pPr>
-        <w:widowControl w:val="0"/>
-        <w:tabs>
-          <w:tab w:val="left" w:pos="567"/>
-          <w:tab w:val="left" w:pos="851"/>
-          <w:tab w:val="left" w:pos="1134"/>
-          <w:tab w:val="left" w:pos="1418"/>
-          <w:tab w:val="left" w:pos="1701"/>
-          <w:tab w:val="center" w:pos="4536"/>
-          <w:tab w:val="right" w:pos="9072"/>
-        </w:tabs>
-        <w:spacing w:line="250" w:lineRule="atLeast"/>
-        <w:rPr>
-          <w:rFonts w:ascii="Arial" w:hAnsi="Arial" w:cs="Arial"/>
-          <w:sz w:val="22"/>
-        </w:rPr>
-      </w:pPr>
-    </w:p>
-    <w:p>
-      <w:pPr>
         <w:pStyle w:val="Kop1"/>
         <w:jc w:val="left"/>
         <w:rPr>
@@ -18772,6 +19013,7 @@
           <w:b/>
           <w:bCs/>
         </w:rPr>
+        <w:lastRenderedPageBreak/>
         <w:t>Samenvatting</w:t>
       </w:r>
       <w:bookmarkEnd w:id="50"/>
@@ -19043,7 +19285,49 @@
           <w:rFonts w:ascii="Arial" w:hAnsi="Arial" w:cs="Arial"/>
           <w:sz w:val="22"/>
         </w:rPr>
-        <w:t xml:space="preserve"> en een kennistoets.</w:t>
+        <w:t xml:space="preserve"> </w:t>
+      </w:r>
+      <w:r>
+        <w:rPr>
+          <w:rFonts w:ascii="Arial" w:hAnsi="Arial" w:cs="Arial"/>
+          <w:sz w:val="22"/>
+        </w:rPr>
+        <w:t>of in</w:t>
+      </w:r>
+      <w:r>
+        <w:rPr>
+          <w:rFonts w:ascii="Arial" w:hAnsi="Arial" w:cs="Arial"/>
+          <w:sz w:val="22"/>
+        </w:rPr>
+        <w:t xml:space="preserve"> een kennistoets.</w:t>
+      </w:r>
+      <w:r>
+        <w:rPr>
+          <w:rFonts w:ascii="Arial" w:hAnsi="Arial" w:cs="Arial"/>
+          <w:sz w:val="22"/>
+        </w:rPr>
+        <w:t xml:space="preserve"> </w:t>
+      </w:r>
+      <w:r>
+        <w:rPr>
+          <w:rFonts w:ascii="Arial" w:hAnsi="Arial" w:cs="Arial"/>
+          <w:sz w:val="22"/>
+        </w:rPr>
+        <w:t>De beschreven veiligheidszones in de 'Aandachtskaart Lithium-ion energiedragers' van Brandweer Nederland kunnen hierbij als leidraad dienen</w:t>
+      </w:r>
+      <w:r>
+        <w:rPr>
+          <w:rFonts w:ascii="Arial" w:hAnsi="Arial" w:cs="Arial"/>
+          <w:sz w:val="22"/>
+        </w:rPr>
+        <w:t>.</w:t>
+      </w:r>
+      <w:r>
+        <w:rPr>
+          <w:rFonts w:ascii="Arial" w:hAnsi="Arial" w:cs="Arial"/>
+          <w:sz w:val="22"/>
+        </w:rPr>
+        <w:t xml:space="preserve"> </w:t>
       </w:r>
     </w:p>
     <w:p>
@@ -19290,7 +19574,14 @@
           <w:rFonts w:ascii="Arial" w:hAnsi="Arial" w:cs="Arial"/>
           <w:sz w:val="22"/>
         </w:rPr>
-        <w:t xml:space="preserve"> met slachtoffers waarbij blussen moeizaam verloopt of het accupakket instabiel is, moet de standaardprocedure zijn om het voertuig direct in een dompelcontainer te plaatsen. De voorkeur gaat uit naar de dompelcontainers van de politie.</w:t>
+        <w:t xml:space="preserve"> met slachtoffers waarbij blussen moeizaam verloopt of het accupakket instabiel is, moet de standaardprocedure zijn om het voertuig direct in een dompelcontainer te plaatsen. De voorkeur gaat uit naar de dompelcontainers van de politie</w:t>
+      </w:r>
+      <w:r>
+        <w:rPr>
+          <w:rFonts w:ascii="Arial" w:hAnsi="Arial" w:cs="Arial"/>
+          <w:sz w:val="22"/>
+        </w:rPr>
+        <w:t>.</w:t>
       </w:r>
     </w:p>
     <w:p>
@@ -19325,23 +19616,21 @@
           <w:rFonts w:ascii="Arial" w:hAnsi="Arial" w:cs="Arial"/>
           <w:sz w:val="22"/>
         </w:rPr>
-        <w:t xml:space="preserve">Ondanks beschikbare richtlijnen van de Stichting Incident Management (IMN) en evaluaties door het Nederlands Instituut Publieke Veiligheid (NIPV), zijn de </w:t>
-      </w:r>
-      <w:proofErr w:type="spellStart"/>
-      <w:r>
-        <w:rPr>
-          <w:rFonts w:ascii="Arial" w:hAnsi="Arial" w:cs="Arial"/>
-          <w:sz w:val="22"/>
-        </w:rPr>
-        <w:t>domepelcontainers</w:t>
-      </w:r>
-      <w:proofErr w:type="spellEnd"/>
-      <w:r>
-        <w:rPr>
-          <w:rFonts w:ascii="Arial" w:hAnsi="Arial" w:cs="Arial"/>
-          <w:sz w:val="22"/>
-        </w:rPr>
-        <w:t xml:space="preserve"> van de politie momenteel niet inzetbaar door het ontbreken van interne handelingskaders. Dit belemmert de veilige berging van slachtoffers en forensisch onderzoek.</w:t>
+        <w:t xml:space="preserve">Ondanks beschikbare richtlijnen van de Stichting Incident Management (IMN) en evaluaties door het Nederlands Instituut Publieke Veiligheid (NIPV), zijn de dompelcontainers van de politie momenteel niet inzetbaar door het ontbreken van interne handelingskaders. </w:t>
+      </w:r>
+      <w:r>
+        <w:rPr>
+          <w:rFonts w:ascii="Arial" w:hAnsi="Arial" w:cs="Arial"/>
+          <w:sz w:val="22"/>
+        </w:rPr>
+        <w:t>Dit belemmert zowel een veilige berging van slachtoffers als een adequaat forensisch onderzoek</w:t>
+      </w:r>
+      <w:r>
+        <w:rPr>
+          <w:rFonts w:ascii="Arial" w:hAnsi="Arial" w:cs="Arial"/>
+          <w:sz w:val="22"/>
+        </w:rPr>
+        <w:t>.</w:t>
       </w:r>
     </w:p>
     <w:p>
@@ -19363,7 +19652,6 @@
           <w:bCs/>
           <w:sz w:val="22"/>
         </w:rPr>
-        <w:lastRenderedPageBreak/>
         <w:t>Uitwerken risico’s bij vervolgonderzoek</w:t>
       </w:r>
       <w:r>
@@ -19477,22 +19765,6 @@
         </w:rPr>
         <w:t xml:space="preserve"> De beslisboom met scenario’s biedt een gestructureerde aanpak voor deze complexe en risicovolle bergingen.</w:t>
       </w:r>
-    </w:p>
-    <w:p>
-      <w:pPr>
-        <w:rPr>
-          <w:rFonts w:ascii="Arial" w:hAnsi="Arial" w:cs="Arial"/>
-          <w:sz w:val="22"/>
-        </w:rPr>
-      </w:pPr>
-    </w:p>
-    <w:p>
-      <w:pPr>
-        <w:rPr>
-          <w:rFonts w:ascii="Arial" w:hAnsi="Arial" w:cs="Arial"/>
-          <w:sz w:val="22"/>
-        </w:rPr>
-      </w:pPr>
     </w:p>
     <w:p>
       <w:pPr>
@@ -19630,14 +19902,27 @@
       <w:r>
         <w:t xml:space="preserve">Figuur </w:t>
       </w:r>
-      <w:fldSimple w:instr=" SEQ Figuur \* ARABIC ">
-        <w:r>
-          <w:rPr>
-            <w:noProof/>
-          </w:rPr>
-          <w:t>5</w:t>
-        </w:r>
-      </w:fldSimple>
+      <w:r>
+        <w:fldChar w:fldCharType="begin"/>
+      </w:r>
+      <w:r>
+        <w:instrText xml:space="preserve"> SEQ Figuur \* ARABIC </w:instrText>
+      </w:r>
+      <w:r>
+        <w:fldChar w:fldCharType="separate"/>
+      </w:r>
+      <w:r>
+        <w:rPr>
+          <w:noProof/>
+        </w:rPr>
+        <w:t>5</w:t>
+      </w:r>
+      <w:r>
+        <w:rPr>
+          <w:noProof/>
+        </w:rPr>
+        <w:fldChar w:fldCharType="end"/>
+      </w:r>
       <w:r>
         <w:t xml:space="preserve">: </w:t>
       </w:r>
@@ -20438,6 +20723,123 @@
     <w:p>
       <w:r>
         <w:continuationSeparator/>
+      </w:r>
+    </w:p>
+  </w:footnote>
+  <w:footnote w:id="1">
+    <w:p>
+      <w:pPr>
+        <w:pStyle w:val="Voetnoottekst"/>
+      </w:pPr>
+      <w:r>
+        <w:rPr>
+          <w:rStyle w:val="Voetnootmarkering"/>
+        </w:rPr>
+        <w:footnoteRef/>
+      </w:r>
+      <w:r>
+        <w:t xml:space="preserve"> </w:t>
+      </w:r>
+      <w:r>
+        <w:rPr>
+          <w:sz w:val="16"/>
+          <w:szCs w:val="16"/>
+        </w:rPr>
+        <w:t>Het FFP3-masker is het meest filterende van de FFP-maskers. Het beschermt tegen zeer fijne deeltjes zoals </w:t>
+      </w:r>
+      <w:hyperlink r:id="rId1" w:tooltip="Asbest" w:history="1">
+        <w:r>
+          <w:rPr>
+            <w:rStyle w:val="Hyperlink"/>
+            <w:color w:val="auto"/>
+            <w:sz w:val="16"/>
+            <w:szCs w:val="16"/>
+            <w:u w:val="none"/>
+          </w:rPr>
+          <w:t>asbest</w:t>
+        </w:r>
+      </w:hyperlink>
+      <w:r>
+        <w:rPr>
+          <w:sz w:val="16"/>
+          <w:szCs w:val="16"/>
+        </w:rPr>
+        <w:t> en keramiek. Het beschermt niet tegen gassen zoals </w:t>
+      </w:r>
+      <w:hyperlink r:id="rId2" w:tooltip="Stikstofoxide" w:history="1">
+        <w:r>
+          <w:rPr>
+            <w:rStyle w:val="Hyperlink"/>
+            <w:color w:val="auto"/>
+            <w:sz w:val="16"/>
+            <w:szCs w:val="16"/>
+            <w:u w:val="none"/>
+          </w:rPr>
+          <w:t>stikstofoxiden</w:t>
+        </w:r>
+      </w:hyperlink>
+      <w:r>
+        <w:rPr>
+          <w:sz w:val="16"/>
+          <w:szCs w:val="16"/>
+        </w:rPr>
+        <w:t>.</w:t>
+      </w:r>
+      <w:r>
+        <w:rPr>
+          <w:sz w:val="16"/>
+          <w:szCs w:val="16"/>
+        </w:rPr>
+        <w:t xml:space="preserve"> (bron: </w:t>
+      </w:r>
+      <w:r>
+        <w:rPr>
+          <w:sz w:val="16"/>
+          <w:szCs w:val="16"/>
+        </w:rPr>
+        <w:t>https://nl.wikipedia.org/wiki/FFP-masker</w:t>
+      </w:r>
+      <w:r>
+        <w:rPr>
+          <w:sz w:val="16"/>
+          <w:szCs w:val="16"/>
+        </w:rPr>
+        <w:t>)</w:t>
+      </w:r>
+    </w:p>
+  </w:footnote>
+  <w:footnote w:id="2">
+    <w:p>
+      <w:pPr>
+        <w:pStyle w:val="Voetnoottekst"/>
+      </w:pPr>
+      <w:r>
+        <w:rPr>
+          <w:rStyle w:val="Voetnootmarkering"/>
+        </w:rPr>
+        <w:footnoteRef/>
+      </w:r>
+      <w:r>
+        <w:t xml:space="preserve"> </w:t>
+      </w:r>
+      <w:hyperlink r:id="rId3" w:history="1">
+        <w:r>
+          <w:rPr>
+            <w:rStyle w:val="Hyperlink"/>
+            <w:color w:val="auto"/>
+            <w:sz w:val="16"/>
+            <w:szCs w:val="16"/>
+            <w:u w:val="none"/>
+          </w:rPr>
+          <w:t>Nitril handschoenen</w:t>
+        </w:r>
+      </w:hyperlink>
+      <w:r>
+        <w:rPr>
+          <w:sz w:val="16"/>
+          <w:szCs w:val="16"/>
+        </w:rPr>
+        <w:t> zijn gemaakt van synthetisch rubber. Nitril handschoenen bieden een hoge mate van bescherming tegen chemicaliën, virussen en bacteriën. Nitril handschoenen zijn sterker dan latex en vinyl, waardoor ze bestand zijn tegen scheuren en perforaties. Bovendien zijn ze geschikt voor mensen met een latexallergie. </w:t>
       </w:r>
     </w:p>
   </w:footnote>
@@ -35409,11 +35811,14 @@
   <w:rsids>
     <w:rsidRoot w:val="00B47DF5"/>
     <w:rsid w:val="002A56BC"/>
+    <w:rsid w:val="00347781"/>
     <w:rsid w:val="003C1930"/>
+    <w:rsid w:val="0046274B"/>
     <w:rsid w:val="008B118A"/>
     <w:rsid w:val="00916DB6"/>
     <w:rsid w:val="00A209CE"/>
     <w:rsid w:val="00B47DF5"/>
+    <w:rsid w:val="00C34C05"/>
     <w:rsid w:val="00CE67BE"/>
     <w:rsid w:val="00D16E9E"/>
   </w:rsids>

</xml_diff>